<commit_message>
Add comments in lr1_tz
</commit_message>
<xml_diff>
--- a/ЛР1_ТЗ_длябитья.docx
+++ b/ЛР1_ТЗ_длябитья.docx
@@ -549,59 +549,66 @@
         <w:rPr>
           <w:rFonts w:cs="Times New Roman"/>
           <w:szCs w:val="28"/>
+        </w:rPr>
+      </w:pPr>
+      <w:r>
+        <w:rPr>
+          <w:rFonts w:cs="Times New Roman"/>
+          <w:szCs w:val="28"/>
+        </w:rPr>
+        <w:t>643</w:t>
+      </w:r>
+      <w:r>
+        <w:rPr>
+          <w:rFonts w:cs="Times New Roman"/>
+          <w:szCs w:val="28"/>
+        </w:rPr>
+        <w:t>.12345678.</w:t>
+      </w:r>
+      <w:r>
+        <w:rPr>
+          <w:rFonts w:cs="Times New Roman"/>
+          <w:szCs w:val="28"/>
+        </w:rPr>
+        <w:t>12345-</w:t>
+      </w:r>
+      <w:r>
+        <w:rPr>
+          <w:rFonts w:cs="Times New Roman"/>
+          <w:szCs w:val="28"/>
+        </w:rPr>
+        <w:t>01</w:t>
+      </w:r>
+      <w:r>
+        <w:rPr>
+          <w:rFonts w:cs="Times New Roman"/>
+          <w:szCs w:val="28"/>
           <w:lang w:val="en-US"/>
         </w:rPr>
-      </w:pPr>
+        <w:t xml:space="preserve"> </w:t>
+      </w:r>
       <w:r>
         <w:rPr>
           <w:rFonts w:cs="Times New Roman"/>
           <w:szCs w:val="28"/>
-        </w:rPr>
-        <w:t>643</w:t>
+          <w:lang w:val="en-US"/>
+        </w:rPr>
+        <w:t>90</w:t>
       </w:r>
       <w:r>
         <w:rPr>
           <w:rFonts w:cs="Times New Roman"/>
           <w:szCs w:val="28"/>
-        </w:rPr>
-        <w:t>.12345678.</w:t>
+          <w:lang w:val="en-US"/>
+        </w:rPr>
+        <w:t xml:space="preserve"> 01</w:t>
       </w:r>
       <w:r>
         <w:rPr>
           <w:rFonts w:cs="Times New Roman"/>
           <w:szCs w:val="28"/>
         </w:rPr>
-        <w:t>12345-</w:t>
-      </w:r>
-      <w:r>
-        <w:rPr>
-          <w:rFonts w:cs="Times New Roman"/>
-          <w:szCs w:val="28"/>
-        </w:rPr>
-        <w:t>01</w:t>
-      </w:r>
-      <w:r>
-        <w:rPr>
-          <w:rFonts w:cs="Times New Roman"/>
-          <w:szCs w:val="28"/>
-          <w:lang w:val="en-US"/>
-        </w:rPr>
-        <w:t xml:space="preserve"> </w:t>
-      </w:r>
-      <w:r>
-        <w:rPr>
-          <w:rFonts w:cs="Times New Roman"/>
-          <w:szCs w:val="28"/>
-        </w:rPr>
-        <w:t>12</w:t>
-      </w:r>
-      <w:r>
-        <w:rPr>
-          <w:rFonts w:cs="Times New Roman"/>
-          <w:szCs w:val="28"/>
-          <w:lang w:val="en-US"/>
-        </w:rPr>
-        <w:t xml:space="preserve"> 01</w:t>
+        <w:t>-ЛУ</w:t>
       </w:r>
     </w:p>
     <w:p>
@@ -1189,8 +1196,9 @@
           <w:rFonts w:ascii="Times New Roman" w:hAnsi="Times New Roman" w:cs="Times New Roman"/>
           <w:sz w:val="28"/>
           <w:szCs w:val="28"/>
-        </w:rPr>
-        <w:t>12</w:t>
+          <w:lang w:val="en-US"/>
+        </w:rPr>
+        <w:t>90</w:t>
       </w:r>
       <w:r>
         <w:rPr>
@@ -1200,6 +1208,14 @@
           <w:lang w:val="en-US"/>
         </w:rPr>
         <w:t xml:space="preserve"> 01</w:t>
+      </w:r>
+      <w:r>
+        <w:rPr>
+          <w:rFonts w:ascii="Times New Roman" w:hAnsi="Times New Roman" w:cs="Times New Roman"/>
+          <w:sz w:val="28"/>
+          <w:szCs w:val="28"/>
+        </w:rPr>
+        <w:t>-ЛУ</w:t>
       </w:r>
     </w:p>
     <w:p>
@@ -1358,8 +1374,9 @@
         <w:rPr>
           <w:rFonts w:cs="Times New Roman"/>
           <w:szCs w:val="28"/>
-        </w:rPr>
-        <w:t>12</w:t>
+          <w:lang w:val="en-US"/>
+        </w:rPr>
+        <w:t>90</w:t>
       </w:r>
       <w:r>
         <w:rPr>
@@ -1502,7 +1519,7 @@
     </w:p>
     <w:p>
       <w:pPr>
-        <w:spacing w:before="280" w:after="280" w:line="360" w:lineRule="auto"/>
+        <w:spacing w:beforeAutospacing="0" w:afterAutospacing="0" w:line="480" w:lineRule="auto"/>
         <w:rPr>
           <w:rFonts w:cs="Times New Roman"/>
           <w:b/>
@@ -1519,12 +1536,12 @@
           <w:szCs w:val="28"/>
         </w:rPr>
         <w:lastRenderedPageBreak/>
-        <w:t>Аннотация</w:t>
-      </w:r>
-    </w:p>
-    <w:p>
-      <w:pPr>
-        <w:spacing w:before="280" w:after="280"/>
+        <w:t>АННОТАЦИЯ</w:t>
+      </w:r>
+    </w:p>
+    <w:p>
+      <w:pPr>
+        <w:spacing w:beforeAutospacing="0" w:afterAutospacing="0" w:line="360" w:lineRule="auto"/>
       </w:pPr>
       <w:r>
         <w:t xml:space="preserve">Настоящее Техническое Задание (ТЗ) определяет назначение, общие и специальные требования к системе </w:t>
@@ -2606,30 +2623,30 @@
     </w:p>
     <w:p>
       <w:pPr>
-        <w:keepNext/>
-        <w:spacing w:before="280" w:after="280"/>
-        <w:ind w:firstLine="0"/>
-        <w:outlineLvl w:val="0"/>
-        <w:rPr>
-          <w:rFonts w:eastAsiaTheme="majorEastAsia" w:cstheme="majorBidi"/>
-          <w:szCs w:val="32"/>
+        <w:spacing w:beforeAutospacing="0" w:afterAutospacing="0" w:line="480" w:lineRule="auto"/>
+        <w:rPr>
+          <w:rFonts w:cs="Times New Roman"/>
+          <w:b/>
+          <w:bCs/>
+          <w:szCs w:val="28"/>
         </w:rPr>
       </w:pPr>
       <w:bookmarkStart w:id="0" w:name="_Toc149073956"/>
       <w:r>
         <w:rPr>
-          <w:rFonts w:eastAsiaTheme="majorEastAsia" w:cstheme="majorBidi"/>
+          <w:rFonts w:cs="Times New Roman"/>
           <w:b/>
-          <w:szCs w:val="32"/>
+          <w:bCs/>
+          <w:szCs w:val="28"/>
         </w:rPr>
         <w:lastRenderedPageBreak/>
-        <w:t>Введение</w:t>
+        <w:t>ВВЕДЕНИЕ</w:t>
       </w:r>
       <w:bookmarkEnd w:id="0"/>
     </w:p>
     <w:p>
       <w:pPr>
-        <w:spacing w:before="280" w:after="280"/>
+        <w:spacing w:beforeAutospacing="0" w:afterAutospacing="0" w:line="360" w:lineRule="auto"/>
       </w:pPr>
       <w:r>
         <w:t xml:space="preserve">Наименование: система </w:t>
@@ -2649,7 +2666,7 @@
     </w:p>
     <w:p>
       <w:pPr>
-        <w:spacing w:before="280" w:after="280"/>
+        <w:spacing w:beforeAutospacing="0" w:afterAutospacing="0" w:line="360" w:lineRule="auto"/>
       </w:pPr>
       <w:bookmarkStart w:id="1" w:name="_Toc146577985"/>
       <w:r>
@@ -2659,7 +2676,7 @@
     <w:bookmarkEnd w:id="1"/>
     <w:p>
       <w:pPr>
-        <w:spacing w:before="280" w:after="280"/>
+        <w:spacing w:beforeAutospacing="0" w:afterAutospacing="0" w:line="360" w:lineRule="auto"/>
       </w:pPr>
       <w:r>
         <w:t>Настоящее техническое задание является основным документом, определяющим требования к разрабатываемой системе обнаружения вторжений (IDS/IPS) и ожидаемые характеристики готового продукта.</w:t>
@@ -2670,391 +2687,204 @@
     </w:p>
     <w:p>
       <w:pPr>
-        <w:keepNext/>
-        <w:spacing w:before="280" w:after="280"/>
-        <w:ind w:firstLine="0"/>
-        <w:outlineLvl w:val="0"/>
-        <w:rPr>
-          <w:rFonts w:eastAsiaTheme="majorEastAsia" w:cstheme="majorBidi"/>
+        <w:spacing w:beforeAutospacing="0" w:afterAutospacing="0" w:line="480" w:lineRule="auto"/>
+        <w:rPr>
+          <w:rFonts w:cs="Times New Roman"/>
           <w:b/>
-          <w:szCs w:val="32"/>
+          <w:bCs/>
+          <w:szCs w:val="28"/>
         </w:rPr>
       </w:pPr>
       <w:bookmarkStart w:id="2" w:name="_Toc149073957"/>
       <w:r>
         <w:rPr>
-          <w:rFonts w:eastAsiaTheme="majorEastAsia" w:cstheme="majorBidi"/>
+          <w:rFonts w:cs="Times New Roman"/>
           <w:b/>
-          <w:szCs w:val="32"/>
+          <w:bCs/>
+          <w:szCs w:val="28"/>
         </w:rPr>
         <w:lastRenderedPageBreak/>
-        <w:t>1. Основания для разработки</w:t>
+        <w:t>1. ОСНОВАНИЯ ДЛЯ РАЗРАБОТКИ</w:t>
       </w:r>
       <w:bookmarkEnd w:id="2"/>
     </w:p>
     <w:p>
       <w:pPr>
-        <w:spacing w:before="280" w:after="280"/>
-        <w:ind w:firstLine="708"/>
-        <w:rPr>
-          <w:bCs/>
-          <w:szCs w:val="28"/>
-        </w:rPr>
-      </w:pPr>
-      <w:r>
-        <w:rPr>
-          <w:bCs/>
-          <w:szCs w:val="28"/>
-        </w:rPr>
+        <w:spacing w:beforeAutospacing="0" w:afterAutospacing="0" w:line="360" w:lineRule="auto"/>
+      </w:pPr>
+      <w:r>
         <w:t>Основанием для разработки программного средства являются следующие документы:</w:t>
       </w:r>
     </w:p>
     <w:p>
       <w:pPr>
+        <w:pStyle w:val="ac"/>
         <w:numPr>
           <w:ilvl w:val="0"/>
-          <w:numId w:val="3"/>
+          <w:numId w:val="16"/>
         </w:numPr>
-        <w:spacing w:before="280"/>
-        <w:contextualSpacing/>
-        <w:rPr>
-          <w:bCs/>
-          <w:szCs w:val="28"/>
-        </w:rPr>
-      </w:pPr>
-      <w:r>
-        <w:rPr>
-          <w:bCs/>
-          <w:szCs w:val="28"/>
-        </w:rPr>
+        <w:spacing w:beforeAutospacing="0" w:afterAutospacing="0" w:line="360" w:lineRule="auto"/>
+        <w:ind w:left="0" w:firstLine="709"/>
+      </w:pPr>
+      <w:r>
         <w:t>Государственный контракт №1/</w:t>
       </w:r>
       <w:r>
-        <w:rPr>
-          <w:bCs/>
-          <w:szCs w:val="28"/>
-        </w:rPr>
         <w:t>88</w:t>
       </w:r>
       <w:r>
-        <w:rPr>
-          <w:bCs/>
-          <w:szCs w:val="28"/>
-        </w:rPr>
         <w:t>-</w:t>
       </w:r>
       <w:r>
-        <w:rPr>
-          <w:bCs/>
-          <w:szCs w:val="28"/>
-        </w:rPr>
         <w:t>00</w:t>
       </w:r>
       <w:r>
-        <w:rPr>
-          <w:bCs/>
-          <w:szCs w:val="28"/>
-        </w:rPr>
         <w:t>-55-</w:t>
       </w:r>
       <w:r>
-        <w:rPr>
-          <w:bCs/>
-          <w:szCs w:val="28"/>
-        </w:rPr>
         <w:t>535</w:t>
       </w:r>
       <w:r>
-        <w:rPr>
-          <w:bCs/>
-          <w:szCs w:val="28"/>
-        </w:rPr>
         <w:t xml:space="preserve"> от 01.</w:t>
       </w:r>
       <w:r>
-        <w:rPr>
-          <w:bCs/>
-          <w:szCs w:val="28"/>
-        </w:rPr>
-        <w:t>09</w:t>
-      </w:r>
-      <w:r>
-        <w:rPr>
-          <w:bCs/>
-          <w:szCs w:val="28"/>
-        </w:rPr>
+        <w:t>0</w:t>
+      </w:r>
+      <w:r>
+        <w:t>7</w:t>
+      </w:r>
+      <w:r>
         <w:t>.202</w:t>
       </w:r>
       <w:r>
-        <w:rPr>
-          <w:bCs/>
-          <w:szCs w:val="28"/>
-        </w:rPr>
         <w:t>4</w:t>
       </w:r>
       <w:r>
-        <w:rPr>
-          <w:bCs/>
-          <w:szCs w:val="28"/>
-        </w:rPr>
         <w:t xml:space="preserve"> года на разработку и эксплуатацию системы </w:t>
       </w:r>
       <w:r>
-        <w:rPr>
-          <w:bCs/>
-          <w:szCs w:val="28"/>
-        </w:rPr>
         <w:t>обнаружения вторжений</w:t>
       </w:r>
       <w:r>
-        <w:rPr>
-          <w:bCs/>
-          <w:szCs w:val="28"/>
-        </w:rPr>
         <w:t>;</w:t>
       </w:r>
     </w:p>
     <w:p>
       <w:pPr>
+        <w:pStyle w:val="ac"/>
         <w:numPr>
           <w:ilvl w:val="0"/>
-          <w:numId w:val="3"/>
+          <w:numId w:val="16"/>
         </w:numPr>
-        <w:spacing w:after="280"/>
-        <w:contextualSpacing/>
-        <w:rPr>
-          <w:bCs/>
-          <w:szCs w:val="28"/>
-        </w:rPr>
-      </w:pPr>
-      <w:r>
-        <w:rPr>
-          <w:bCs/>
-          <w:szCs w:val="28"/>
-        </w:rPr>
+        <w:spacing w:beforeAutospacing="0" w:afterAutospacing="0" w:line="360" w:lineRule="auto"/>
+        <w:ind w:left="0" w:firstLine="709"/>
+      </w:pPr>
+      <w:r>
         <w:t>Договор №</w:t>
       </w:r>
       <w:r>
-        <w:rPr>
-          <w:bCs/>
-          <w:szCs w:val="28"/>
-        </w:rPr>
         <w:t>80085</w:t>
       </w:r>
       <w:r>
-        <w:rPr>
-          <w:bCs/>
-          <w:szCs w:val="28"/>
-        </w:rPr>
         <w:t xml:space="preserve"> от 01.0</w:t>
       </w:r>
       <w:r>
-        <w:rPr>
-          <w:bCs/>
-          <w:szCs w:val="28"/>
-        </w:rPr>
-        <w:t>8</w:t>
-      </w:r>
-      <w:r>
-        <w:rPr>
-          <w:bCs/>
-          <w:szCs w:val="28"/>
-        </w:rPr>
+        <w:t>7</w:t>
+      </w:r>
+      <w:r>
         <w:t>.202</w:t>
       </w:r>
       <w:r>
-        <w:rPr>
-          <w:bCs/>
-          <w:szCs w:val="28"/>
-        </w:rPr>
         <w:t>4</w:t>
       </w:r>
       <w:r>
-        <w:rPr>
-          <w:bCs/>
-          <w:szCs w:val="28"/>
-        </w:rPr>
         <w:t xml:space="preserve"> года на разработку и эксплуатацию системы </w:t>
       </w:r>
       <w:r>
-        <w:rPr>
-          <w:bCs/>
-          <w:szCs w:val="28"/>
-        </w:rPr>
         <w:t>обнаружения вторжений</w:t>
       </w:r>
       <w:r>
-        <w:rPr>
-          <w:bCs/>
-          <w:szCs w:val="28"/>
-        </w:rPr>
         <w:t xml:space="preserve"> между ОАО «</w:t>
       </w:r>
       <w:r>
-        <w:rPr>
-          <w:bCs/>
-          <w:szCs w:val="28"/>
-        </w:rPr>
         <w:t>Компания</w:t>
       </w:r>
       <w:r>
-        <w:rPr>
-          <w:bCs/>
-          <w:szCs w:val="28"/>
-        </w:rPr>
         <w:t>» и АО «</w:t>
       </w:r>
       <w:proofErr w:type="spellStart"/>
       <w:r>
-        <w:rPr>
-          <w:bCs/>
-          <w:szCs w:val="28"/>
-        </w:rPr>
         <w:t>Окенит</w:t>
       </w:r>
       <w:proofErr w:type="spellEnd"/>
       <w:r>
-        <w:rPr>
-          <w:bCs/>
-          <w:szCs w:val="28"/>
-        </w:rPr>
         <w:t>».</w:t>
       </w:r>
     </w:p>
     <w:p>
       <w:pPr>
-        <w:spacing w:after="280"/>
-        <w:ind w:firstLine="0"/>
-        <w:contextualSpacing/>
-        <w:rPr>
-          <w:bCs/>
-          <w:szCs w:val="28"/>
-        </w:rPr>
-      </w:pPr>
-    </w:p>
-    <w:p>
-      <w:pPr>
-        <w:spacing w:before="280" w:after="280"/>
-        <w:ind w:firstLine="708"/>
-        <w:rPr>
-          <w:bCs/>
-          <w:szCs w:val="28"/>
-        </w:rPr>
-      </w:pPr>
-      <w:r>
-        <w:rPr>
-          <w:bCs/>
-          <w:szCs w:val="28"/>
-        </w:rPr>
+        <w:spacing w:beforeAutospacing="0" w:afterAutospacing="0" w:line="360" w:lineRule="auto"/>
+      </w:pPr>
+      <w:r>
         <w:t>Организация, утвердившая документ: ОАО «</w:t>
       </w:r>
       <w:r>
-        <w:rPr>
-          <w:bCs/>
-          <w:szCs w:val="28"/>
-        </w:rPr>
         <w:t>Компания</w:t>
       </w:r>
       <w:r>
-        <w:rPr>
-          <w:bCs/>
-          <w:szCs w:val="28"/>
-        </w:rPr>
         <w:t>»</w:t>
       </w:r>
     </w:p>
     <w:p>
       <w:pPr>
-        <w:spacing w:before="280" w:after="280"/>
-        <w:ind w:firstLine="708"/>
-        <w:rPr>
-          <w:bCs/>
-          <w:szCs w:val="28"/>
-        </w:rPr>
-      </w:pPr>
-      <w:r>
-        <w:rPr>
-          <w:bCs/>
-          <w:szCs w:val="28"/>
-        </w:rPr>
+        <w:spacing w:beforeAutospacing="0" w:afterAutospacing="0" w:line="360" w:lineRule="auto"/>
+      </w:pPr>
+      <w:r>
         <w:t>Дата утверждения документа: 0</w:t>
       </w:r>
       <w:r>
-        <w:rPr>
-          <w:bCs/>
-          <w:szCs w:val="28"/>
-        </w:rPr>
         <w:t>7</w:t>
       </w:r>
       <w:r>
-        <w:rPr>
-          <w:bCs/>
-          <w:szCs w:val="28"/>
-        </w:rPr>
         <w:t>.0</w:t>
       </w:r>
       <w:r>
-        <w:rPr>
-          <w:bCs/>
-          <w:szCs w:val="28"/>
-        </w:rPr>
         <w:t>7</w:t>
       </w:r>
       <w:r>
-        <w:rPr>
-          <w:bCs/>
-          <w:szCs w:val="28"/>
-        </w:rPr>
         <w:t>.2024 г.</w:t>
       </w:r>
     </w:p>
     <w:p>
       <w:pPr>
-        <w:spacing w:before="280" w:after="280"/>
-        <w:ind w:firstLine="708"/>
-        <w:rPr>
-          <w:rFonts w:eastAsia="Times New Roman" w:cs="Times New Roman"/>
-          <w:kern w:val="0"/>
-          <w:szCs w:val="24"/>
-          <w:lang w:val="en-US" w:eastAsia="ru-RU"/>
-          <w14:ligatures w14:val="none"/>
-        </w:rPr>
-      </w:pPr>
-      <w:r>
-        <w:rPr>
-          <w:szCs w:val="28"/>
-        </w:rPr>
+        <w:spacing w:beforeAutospacing="0" w:afterAutospacing="0" w:line="360" w:lineRule="auto"/>
+      </w:pPr>
+      <w:r>
         <w:t xml:space="preserve">Шифр темы разработки: </w:t>
       </w:r>
       <w:r>
-        <w:rPr>
-          <w:rFonts w:eastAsia="Times New Roman" w:cs="Times New Roman"/>
-          <w:kern w:val="0"/>
-          <w:szCs w:val="24"/>
-          <w:lang w:val="en-US" w:eastAsia="ru-RU"/>
-          <w14:ligatures w14:val="none"/>
-        </w:rPr>
-        <w:t>RU</w:t>
-      </w:r>
-      <w:r>
-        <w:rPr>
-          <w:rFonts w:eastAsia="Times New Roman" w:cs="Times New Roman"/>
-          <w:kern w:val="0"/>
-          <w:szCs w:val="24"/>
-          <w:lang w:eastAsia="ru-RU"/>
-          <w14:ligatures w14:val="none"/>
-        </w:rPr>
-        <w:t>.12345678.62.01-</w:t>
-      </w:r>
-      <w:r>
-        <w:rPr>
-          <w:rFonts w:eastAsia="Times New Roman" w:cs="Times New Roman"/>
-          <w:kern w:val="0"/>
-          <w:szCs w:val="24"/>
-          <w:lang w:val="en-US" w:eastAsia="ru-RU"/>
-          <w14:ligatures w14:val="none"/>
-        </w:rPr>
-        <w:t>01 90 01</w:t>
+        <w:t>643</w:t>
+      </w:r>
+      <w:r>
+        <w:t>.12345678.62.01-01 90 01</w:t>
+      </w:r>
+    </w:p>
+    <w:p>
+      <w:pPr>
+        <w:spacing w:beforeAutospacing="0" w:afterAutospacing="0" w:line="360" w:lineRule="auto"/>
+      </w:pPr>
+    </w:p>
+    <w:p>
+      <w:pPr>
+        <w:spacing w:beforeAutospacing="0" w:afterAutospacing="0" w:line="360" w:lineRule="auto"/>
+      </w:pPr>
+    </w:p>
+    <w:p>
+      <w:pPr>
+        <w:spacing w:beforeAutospacing="0" w:afterAutospacing="0" w:line="360" w:lineRule="auto"/>
+      </w:pPr>
+      <w:r>
+        <w:t xml:space="preserve">Разобраться </w:t>
       </w:r>
     </w:p>
     <w:p>
@@ -3074,48 +2904,41 @@
     </w:p>
     <w:p>
       <w:pPr>
-        <w:keepNext/>
-        <w:spacing w:before="280" w:after="280"/>
-        <w:ind w:firstLine="0"/>
-        <w:outlineLvl w:val="0"/>
-        <w:rPr>
-          <w:rFonts w:eastAsiaTheme="majorEastAsia" w:cstheme="majorBidi"/>
+        <w:spacing w:beforeAutospacing="0" w:afterAutospacing="0" w:line="480" w:lineRule="auto"/>
+        <w:rPr>
+          <w:rFonts w:cs="Times New Roman"/>
           <w:b/>
-          <w:szCs w:val="32"/>
+          <w:bCs/>
+          <w:szCs w:val="28"/>
         </w:rPr>
       </w:pPr>
       <w:bookmarkStart w:id="3" w:name="_Toc149073958"/>
       <w:r>
         <w:rPr>
-          <w:rFonts w:eastAsiaTheme="majorEastAsia" w:cstheme="majorBidi"/>
+          <w:rFonts w:cs="Times New Roman"/>
           <w:b/>
-          <w:szCs w:val="32"/>
+          <w:bCs/>
+          <w:szCs w:val="28"/>
         </w:rPr>
         <w:lastRenderedPageBreak/>
-        <w:t>2. Назначение разработки</w:t>
+        <w:t>2. НАЗНАЧЕНИЕ РАЗРАБОТКИ</w:t>
       </w:r>
       <w:bookmarkEnd w:id="3"/>
     </w:p>
     <w:p>
       <w:pPr>
-        <w:spacing w:before="280" w:after="280"/>
+        <w:spacing w:beforeAutospacing="0" w:afterAutospacing="0" w:line="360" w:lineRule="auto"/>
       </w:pPr>
       <w:r>
         <w:t xml:space="preserve">Назначение разработки новой </w:t>
       </w:r>
       <w:r>
-        <w:rPr>
-          <w:lang w:val="en-US"/>
-        </w:rPr>
         <w:t>IDS</w:t>
       </w:r>
       <w:r>
         <w:t>/</w:t>
       </w:r>
       <w:r>
-        <w:rPr>
-          <w:lang w:val="en-US"/>
-        </w:rPr>
         <w:t>IPS</w:t>
       </w:r>
       <w:r>
@@ -3130,18 +2953,15 @@
     </w:p>
     <w:p>
       <w:pPr>
+        <w:pStyle w:val="ac"/>
         <w:numPr>
           <w:ilvl w:val="0"/>
-          <w:numId w:val="1"/>
+          <w:numId w:val="17"/>
         </w:numPr>
-        <w:spacing w:before="280"/>
-        <w:contextualSpacing/>
-      </w:pPr>
-      <w:r>
-        <w:rPr>
-          <w:rFonts w:eastAsiaTheme="majorEastAsia"/>
-          <w:bCs/>
-        </w:rPr>
+        <w:spacing w:beforeAutospacing="0" w:afterAutospacing="0" w:line="360" w:lineRule="auto"/>
+        <w:ind w:left="0" w:firstLine="709"/>
+      </w:pPr>
+      <w:r>
         <w:t xml:space="preserve">Обнаружение угроз в реальном времени: </w:t>
       </w:r>
       <w:r>
@@ -3150,17 +2970,15 @@
     </w:p>
     <w:p>
       <w:pPr>
+        <w:pStyle w:val="ac"/>
         <w:numPr>
           <w:ilvl w:val="0"/>
-          <w:numId w:val="1"/>
+          <w:numId w:val="17"/>
         </w:numPr>
-        <w:contextualSpacing/>
-      </w:pPr>
-      <w:r>
-        <w:rPr>
-          <w:rFonts w:eastAsiaTheme="majorEastAsia"/>
-          <w:bCs/>
-        </w:rPr>
+        <w:spacing w:beforeAutospacing="0" w:afterAutospacing="0" w:line="360" w:lineRule="auto"/>
+        <w:ind w:left="0" w:firstLine="709"/>
+      </w:pPr>
+      <w:r>
         <w:t xml:space="preserve">Предотвращение сетевых атак: система </w:t>
       </w:r>
       <w:r>
@@ -3169,17 +2987,15 @@
     </w:p>
     <w:p>
       <w:pPr>
+        <w:pStyle w:val="ac"/>
         <w:numPr>
           <w:ilvl w:val="0"/>
-          <w:numId w:val="1"/>
+          <w:numId w:val="17"/>
         </w:numPr>
-        <w:contextualSpacing/>
-      </w:pPr>
-      <w:r>
-        <w:rPr>
-          <w:rFonts w:eastAsiaTheme="majorEastAsia"/>
-          <w:bCs/>
-        </w:rPr>
+        <w:spacing w:beforeAutospacing="0" w:afterAutospacing="0" w:line="360" w:lineRule="auto"/>
+        <w:ind w:left="0" w:firstLine="709"/>
+      </w:pPr>
+      <w:r>
         <w:t xml:space="preserve">Анализ и мониторинг трафика: система </w:t>
       </w:r>
       <w:r>
@@ -3188,11 +3004,13 @@
     </w:p>
     <w:p>
       <w:pPr>
+        <w:pStyle w:val="ac"/>
         <w:numPr>
           <w:ilvl w:val="0"/>
-          <w:numId w:val="1"/>
+          <w:numId w:val="17"/>
         </w:numPr>
-        <w:contextualSpacing/>
+        <w:spacing w:beforeAutospacing="0" w:afterAutospacing="0" w:line="360" w:lineRule="auto"/>
+        <w:ind w:left="0" w:firstLine="709"/>
       </w:pPr>
       <w:r>
         <w:t>? Интеграция с другими системами безопасности</w:t>
@@ -3206,11 +3024,13 @@
     </w:p>
     <w:p>
       <w:pPr>
+        <w:pStyle w:val="ac"/>
         <w:numPr>
           <w:ilvl w:val="0"/>
-          <w:numId w:val="1"/>
+          <w:numId w:val="17"/>
         </w:numPr>
-        <w:contextualSpacing/>
+        <w:spacing w:beforeAutospacing="0" w:afterAutospacing="0" w:line="360" w:lineRule="auto"/>
+        <w:ind w:left="0" w:firstLine="709"/>
       </w:pPr>
       <w:r>
         <w:t>? Предотвращение финансовых потерь: успешные кибератаки могут привести к значительным финансовым потерям из-за простоя бизнеса, утраты данных, штрафов за нарушение норм или повреждения репутации. IPS помогает минимизировать эти риски, предотвращая атаки до того, как они нанесут ущерб.</w:t>
@@ -3230,7 +3050,7 @@
     <w:p>
       <w:pPr>
         <w:spacing w:before="280" w:after="280"/>
-        <w:ind w:left="-851" w:firstLine="851"/>
+        <w:ind w:firstLine="0"/>
         <w:rPr>
           <w:rFonts w:cs="Times New Roman"/>
           <w:sz w:val="24"/>
@@ -3240,76 +3060,31 @@
     </w:p>
     <w:p>
       <w:pPr>
-        <w:spacing w:before="280" w:after="280"/>
-        <w:ind w:left="-851" w:firstLine="851"/>
+        <w:spacing w:beforeAutospacing="0" w:afterAutospacing="0" w:line="480" w:lineRule="auto"/>
         <w:rPr>
           <w:rFonts w:cs="Times New Roman"/>
-          <w:sz w:val="24"/>
-          <w:szCs w:val="24"/>
-        </w:rPr>
-      </w:pPr>
-    </w:p>
-    <w:p>
-      <w:pPr>
-        <w:spacing w:before="280" w:after="280"/>
-        <w:ind w:left="-851" w:firstLine="851"/>
+          <w:b/>
+          <w:bCs/>
+          <w:szCs w:val="28"/>
+        </w:rPr>
+      </w:pPr>
+      <w:bookmarkStart w:id="4" w:name="_Toc149073959"/>
+      <w:r>
         <w:rPr>
           <w:rFonts w:cs="Times New Roman"/>
-          <w:sz w:val="24"/>
-          <w:szCs w:val="24"/>
-        </w:rPr>
-      </w:pPr>
-    </w:p>
-    <w:p>
-      <w:pPr>
-        <w:spacing w:before="280" w:after="280"/>
-        <w:ind w:left="-851" w:firstLine="851"/>
-        <w:rPr>
-          <w:rFonts w:cs="Times New Roman"/>
-          <w:sz w:val="24"/>
-          <w:szCs w:val="24"/>
-        </w:rPr>
-      </w:pPr>
-    </w:p>
-    <w:p>
-      <w:pPr>
-        <w:spacing w:before="280" w:after="280"/>
-        <w:ind w:firstLine="0"/>
-        <w:rPr>
-          <w:rFonts w:cs="Times New Roman"/>
-          <w:sz w:val="24"/>
-          <w:szCs w:val="24"/>
-        </w:rPr>
-      </w:pPr>
+          <w:b/>
+          <w:bCs/>
+          <w:szCs w:val="28"/>
+        </w:rPr>
+        <w:lastRenderedPageBreak/>
+        <w:t>3. ТРЕБОВАНИЯ К ПРОГРАММЕ ИЛИ ПРОГРАММНОМУ ИЗДЕЛИЮ</w:t>
+      </w:r>
+      <w:bookmarkEnd w:id="4"/>
     </w:p>
     <w:p>
       <w:pPr>
         <w:keepNext/>
-        <w:spacing w:before="280" w:after="280"/>
-        <w:ind w:firstLine="0"/>
-        <w:outlineLvl w:val="0"/>
-        <w:rPr>
-          <w:rFonts w:eastAsiaTheme="majorEastAsia" w:cstheme="majorBidi"/>
-          <w:szCs w:val="32"/>
-        </w:rPr>
-      </w:pPr>
-      <w:bookmarkStart w:id="4" w:name="_Toc149073959"/>
-      <w:r>
-        <w:rPr>
-          <w:rFonts w:eastAsiaTheme="majorEastAsia" w:cstheme="majorBidi"/>
-          <w:b/>
-          <w:szCs w:val="32"/>
-        </w:rPr>
-        <w:lastRenderedPageBreak/>
-        <w:t>3. Требования к программе или программному изделию</w:t>
-      </w:r>
-      <w:bookmarkEnd w:id="4"/>
-    </w:p>
-    <w:p>
-      <w:pPr>
-        <w:keepNext/>
-        <w:spacing w:before="280" w:after="280"/>
-        <w:ind w:firstLine="0"/>
+        <w:spacing w:beforeAutospacing="0" w:afterAutospacing="0" w:line="480" w:lineRule="auto"/>
         <w:outlineLvl w:val="1"/>
         <w:rPr>
           <w:rFonts w:eastAsiaTheme="majorEastAsia" w:cstheme="majorBidi"/>
@@ -3332,8 +3107,6 @@
       <w:pPr>
         <w:suppressAutoHyphens w:val="0"/>
         <w:spacing w:before="100" w:after="100" w:line="240" w:lineRule="auto"/>
-        <w:ind w:firstLine="0"/>
-        <w:jc w:val="left"/>
         <w:rPr>
           <w:rFonts w:eastAsia="Times New Roman" w:cs="Times New Roman"/>
           <w:kern w:val="0"/>
@@ -3395,17 +3168,23 @@
         </w:rPr>
         <w:t>Система должна анализировать весь входящий и исходящий сетевой трафик в режиме реального времени.</w:t>
       </w:r>
-    </w:p>
-    <w:p>
-      <w:pPr>
+      <w:r>
         <w:rPr>
           <w:lang w:eastAsia="ru-RU"/>
         </w:rPr>
-      </w:pPr>
-      <w:r>
+        <w:t xml:space="preserve"> Куда откуда по каким протоколам</w:t>
+      </w:r>
+    </w:p>
+    <w:p>
+      <w:pPr>
         <w:rPr>
           <w:lang w:eastAsia="ru-RU"/>
         </w:rPr>
+      </w:pPr>
+      <w:r>
+        <w:rPr>
+          <w:lang w:eastAsia="ru-RU"/>
+        </w:rPr>
         <w:t xml:space="preserve">- </w:t>
       </w:r>
       <w:r>
@@ -3413,14 +3192,18 @@
           <w:lang w:eastAsia="ru-RU"/>
         </w:rPr>
         <w:t>Обнаружение угроз должно основываться на сигнатурах (известные атаки) и анализе аномалий (необычное поведение).</w:t>
+      </w:r>
+      <w:r>
+        <w:rPr>
+          <w:lang w:eastAsia="ru-RU"/>
+        </w:rPr>
+        <w:t xml:space="preserve"> Что за сигнатура откуда берутся</w:t>
       </w:r>
     </w:p>
     <w:p>
       <w:pPr>
         <w:suppressAutoHyphens w:val="0"/>
         <w:spacing w:before="100" w:after="100" w:line="240" w:lineRule="auto"/>
-        <w:ind w:firstLine="0"/>
-        <w:jc w:val="left"/>
         <w:rPr>
           <w:rFonts w:eastAsia="Times New Roman" w:cs="Times New Roman"/>
           <w:kern w:val="0"/>
@@ -3514,8 +3297,6 @@
       <w:pPr>
         <w:suppressAutoHyphens w:val="0"/>
         <w:spacing w:before="100" w:after="100" w:line="240" w:lineRule="auto"/>
-        <w:ind w:firstLine="0"/>
-        <w:jc w:val="left"/>
         <w:rPr>
           <w:rFonts w:eastAsia="Times New Roman" w:cs="Times New Roman"/>
           <w:kern w:val="0"/>
@@ -3633,8 +3414,6 @@
       <w:pPr>
         <w:suppressAutoHyphens w:val="0"/>
         <w:spacing w:before="100" w:after="100" w:line="240" w:lineRule="auto"/>
-        <w:ind w:firstLine="0"/>
-        <w:jc w:val="left"/>
         <w:rPr>
           <w:rFonts w:eastAsia="Times New Roman" w:cs="Times New Roman"/>
           <w:kern w:val="0"/>
@@ -3718,8 +3497,6 @@
       <w:pPr>
         <w:suppressAutoHyphens w:val="0"/>
         <w:spacing w:before="100" w:after="100" w:line="240" w:lineRule="auto"/>
-        <w:ind w:firstLine="0"/>
-        <w:jc w:val="left"/>
         <w:rPr>
           <w:rFonts w:eastAsia="Times New Roman" w:cs="Times New Roman"/>
           <w:kern w:val="0"/>
@@ -3736,6 +3513,7 @@
           <w:lang w:eastAsia="ru-RU"/>
           <w14:ligatures w14:val="none"/>
         </w:rPr>
+        <w:lastRenderedPageBreak/>
         <w:t xml:space="preserve">5. </w:t>
       </w:r>
       <w:r>
@@ -3771,7 +3549,6 @@
         <w:rPr>
           <w:lang w:eastAsia="ru-RU"/>
         </w:rPr>
-        <w:lastRenderedPageBreak/>
         <w:t xml:space="preserve">- </w:t>
       </w:r>
       <w:r>
@@ -3817,8 +3594,7 @@
     <w:p>
       <w:pPr>
         <w:keepNext/>
-        <w:spacing w:before="280" w:after="280"/>
-        <w:ind w:firstLine="0"/>
+        <w:spacing w:beforeAutospacing="0" w:afterAutospacing="0" w:line="480" w:lineRule="auto"/>
         <w:outlineLvl w:val="1"/>
         <w:rPr>
           <w:rFonts w:eastAsiaTheme="majorEastAsia" w:cstheme="majorBidi"/>
@@ -3885,9 +3661,67 @@
     </w:p>
     <w:p>
       <w:pPr>
+        <w:spacing w:before="280" w:after="280"/>
+        <w:ind w:firstLine="708"/>
+        <w:rPr>
+          <w:rFonts w:eastAsia="Times New Roman" w:cs="Times New Roman"/>
+          <w:kern w:val="0"/>
+          <w:szCs w:val="28"/>
+          <w:lang w:eastAsia="ru-RU"/>
+          <w14:ligatures w14:val="none"/>
+        </w:rPr>
+      </w:pPr>
+      <w:r>
+        <w:rPr>
+          <w:rFonts w:eastAsia="Times New Roman" w:cs="Times New Roman"/>
+          <w:kern w:val="0"/>
+          <w:szCs w:val="28"/>
+          <w:lang w:eastAsia="ru-RU"/>
+          <w14:ligatures w14:val="none"/>
+        </w:rPr>
+        <w:t>Требования к персоналу, 24/7 должна работать</w:t>
+      </w:r>
+    </w:p>
+    <w:p>
+      <w:pPr>
+        <w:spacing w:before="280" w:after="280"/>
+        <w:ind w:firstLine="708"/>
+        <w:rPr>
+          <w:rFonts w:eastAsia="Times New Roman" w:cs="Times New Roman"/>
+          <w:kern w:val="0"/>
+          <w:szCs w:val="28"/>
+          <w:lang w:eastAsia="ru-RU"/>
+          <w14:ligatures w14:val="none"/>
+        </w:rPr>
+      </w:pPr>
+    </w:p>
+    <w:p>
+      <w:pPr>
+        <w:spacing w:before="280" w:after="280"/>
+        <w:ind w:firstLine="708"/>
+        <w:rPr>
+          <w:rFonts w:eastAsia="Times New Roman" w:cs="Times New Roman"/>
+          <w:kern w:val="0"/>
+          <w:szCs w:val="28"/>
+          <w:lang w:eastAsia="ru-RU"/>
+          <w14:ligatures w14:val="none"/>
+        </w:rPr>
+      </w:pPr>
+      <w:r>
+        <w:rPr>
+          <w:rFonts w:eastAsia="Times New Roman" w:cs="Times New Roman"/>
+          <w:kern w:val="0"/>
+          <w:szCs w:val="28"/>
+          <w:lang w:eastAsia="ru-RU"/>
+          <w14:ligatures w14:val="none"/>
+        </w:rPr>
+        <w:t>Надёжность</w:t>
+      </w:r>
+    </w:p>
+    <w:p>
+      <w:pPr>
         <w:keepNext/>
-        <w:spacing w:before="280" w:after="280"/>
-        <w:ind w:firstLine="0"/>
+        <w:spacing w:beforeAutospacing="0" w:afterAutospacing="0" w:line="480" w:lineRule="auto"/>
         <w:outlineLvl w:val="1"/>
         <w:rPr>
           <w:rFonts w:eastAsiaTheme="majorEastAsia" w:cstheme="majorBidi"/>
@@ -3915,6 +3749,7 @@
           <w:numId w:val="2"/>
         </w:numPr>
         <w:spacing w:before="280"/>
+        <w:ind w:left="0" w:firstLine="709"/>
         <w:rPr>
           <w:rFonts w:eastAsia="Times New Roman" w:cs="Times New Roman"/>
           <w:kern w:val="0"/>
@@ -3940,6 +3775,7 @@
           <w:ilvl w:val="0"/>
           <w:numId w:val="2"/>
         </w:numPr>
+        <w:ind w:left="0" w:firstLine="709"/>
         <w:rPr>
           <w:rFonts w:eastAsia="Times New Roman" w:cs="Times New Roman"/>
           <w:kern w:val="0"/>
@@ -4006,6 +3842,7 @@
           <w:numId w:val="2"/>
         </w:numPr>
         <w:spacing w:after="280"/>
+        <w:ind w:left="0" w:firstLine="709"/>
         <w:rPr>
           <w:rFonts w:eastAsia="Times New Roman" w:cs="Times New Roman"/>
           <w:kern w:val="0"/>
@@ -4058,7 +3895,6 @@
     <w:p>
       <w:pPr>
         <w:spacing w:before="280" w:after="280"/>
-        <w:ind w:firstLine="708"/>
         <w:rPr>
           <w:rFonts w:eastAsia="Times New Roman" w:cs="Times New Roman"/>
           <w:kern w:val="0"/>
@@ -4085,6 +3921,7 @@
           <w:numId w:val="2"/>
         </w:numPr>
         <w:spacing w:before="280"/>
+        <w:ind w:left="0" w:firstLine="709"/>
         <w:rPr>
           <w:rFonts w:eastAsia="Times New Roman" w:cs="Times New Roman"/>
           <w:kern w:val="0"/>
@@ -4110,6 +3947,7 @@
           <w:ilvl w:val="0"/>
           <w:numId w:val="2"/>
         </w:numPr>
+        <w:ind w:left="0" w:firstLine="709"/>
         <w:rPr>
           <w:rFonts w:eastAsia="Times New Roman" w:cs="Times New Roman"/>
           <w:kern w:val="0"/>
@@ -4151,11 +3989,7 @@
     </w:p>
     <w:p>
       <w:pPr>
-        <w:numPr>
-          <w:ilvl w:val="0"/>
-          <w:numId w:val="2"/>
-        </w:numPr>
-        <w:spacing w:after="280"/>
+        <w:ind w:left="709" w:firstLine="0"/>
         <w:rPr>
           <w:rFonts w:eastAsia="Times New Roman" w:cs="Times New Roman"/>
           <w:kern w:val="0"/>
@@ -4169,17 +4003,17 @@
           <w:rFonts w:eastAsia="Times New Roman" w:cs="Times New Roman"/>
           <w:kern w:val="0"/>
           <w:szCs w:val="28"/>
-          <w:lang w:val="en-US" w:eastAsia="ru-RU"/>
+          <w:lang w:eastAsia="ru-RU"/>
           <w14:ligatures w14:val="none"/>
         </w:rPr>
-        <w:t>Windows 10, 11.</w:t>
+        <w:lastRenderedPageBreak/>
+        <w:t xml:space="preserve">Библиотеки, требования к информационным структурам который подаются на вход, ограничения </w:t>
       </w:r>
     </w:p>
     <w:p>
       <w:pPr>
         <w:keepNext/>
-        <w:spacing w:before="280" w:after="280"/>
-        <w:ind w:firstLine="0"/>
+        <w:spacing w:beforeAutospacing="0" w:afterAutospacing="0" w:line="480" w:lineRule="auto"/>
         <w:outlineLvl w:val="1"/>
         <w:rPr>
           <w:rFonts w:eastAsiaTheme="majorEastAsia" w:cstheme="majorBidi"/>
@@ -4220,8 +4054,7 @@
     <w:p>
       <w:pPr>
         <w:keepNext/>
-        <w:spacing w:before="280" w:after="280"/>
-        <w:ind w:firstLine="0"/>
+        <w:spacing w:beforeAutospacing="0" w:afterAutospacing="0" w:line="480" w:lineRule="auto"/>
         <w:outlineLvl w:val="1"/>
         <w:rPr>
           <w:rFonts w:eastAsiaTheme="majorEastAsia" w:cstheme="majorBidi"/>
@@ -4237,7 +4070,6 @@
           <w:b/>
           <w:szCs w:val="26"/>
         </w:rPr>
-        <w:lastRenderedPageBreak/>
         <w:t>3.5. Требования к транспортированию и хранению:</w:t>
       </w:r>
       <w:bookmarkEnd w:id="12"/>
@@ -4254,8 +4086,7 @@
     <w:p>
       <w:pPr>
         <w:keepNext/>
-        <w:spacing w:before="280" w:after="280"/>
-        <w:ind w:firstLine="0"/>
+        <w:spacing w:beforeAutospacing="0" w:afterAutospacing="0" w:line="480" w:lineRule="auto"/>
         <w:outlineLvl w:val="1"/>
         <w:rPr>
           <w:rFonts w:eastAsiaTheme="majorEastAsia" w:cstheme="majorBidi"/>
@@ -4286,6 +4117,14 @@
     </w:p>
     <w:p>
       <w:pPr>
+        <w:spacing w:before="280" w:after="280"/>
+      </w:pPr>
+      <w:r>
+        <w:t>Добавить документы</w:t>
+      </w:r>
+    </w:p>
+    <w:p>
+      <w:pPr>
         <w:spacing w:beforeAutospacing="0" w:after="160" w:afterAutospacing="0" w:line="259" w:lineRule="auto"/>
         <w:ind w:firstLine="0"/>
         <w:jc w:val="left"/>
@@ -4296,192 +4135,186 @@
     </w:p>
     <w:p>
       <w:pPr>
-        <w:keepNext/>
+        <w:spacing w:beforeAutospacing="0" w:afterAutospacing="0" w:line="480" w:lineRule="auto"/>
+        <w:rPr>
+          <w:rFonts w:cs="Times New Roman"/>
+          <w:b/>
+          <w:bCs/>
+          <w:szCs w:val="28"/>
+        </w:rPr>
+      </w:pPr>
+      <w:bookmarkStart w:id="16" w:name="_Toc55901035"/>
+      <w:bookmarkStart w:id="17" w:name="_Toc149073966"/>
+      <w:r>
+        <w:rPr>
+          <w:rFonts w:cs="Times New Roman"/>
+          <w:b/>
+          <w:bCs/>
+          <w:szCs w:val="28"/>
+        </w:rPr>
+        <w:lastRenderedPageBreak/>
+        <w:t>4. ТЕХНИКО-ЭКОНОМИЧЕСКИЕ ПОКАЗАТЕЛИ</w:t>
+      </w:r>
+      <w:bookmarkEnd w:id="16"/>
+      <w:bookmarkEnd w:id="17"/>
+    </w:p>
+    <w:p>
+      <w:pPr>
         <w:spacing w:before="280" w:after="280"/>
-        <w:ind w:firstLine="0"/>
-        <w:outlineLvl w:val="0"/>
+        <w:ind w:firstLine="708"/>
+        <w:rPr>
+          <w:szCs w:val="28"/>
+        </w:rPr>
+      </w:pPr>
+      <w:r>
+        <w:rPr>
+          <w:szCs w:val="28"/>
+        </w:rPr>
+        <w:t>Ориентировочная экономическая эффективность не рассчитывается.</w:t>
+      </w:r>
+    </w:p>
+    <w:p>
+      <w:pPr>
+        <w:spacing w:before="280" w:after="280"/>
+        <w:ind w:firstLine="708"/>
+        <w:rPr>
+          <w:szCs w:val="28"/>
+        </w:rPr>
+      </w:pPr>
+      <w:r>
+        <w:rPr>
+          <w:szCs w:val="28"/>
+        </w:rPr>
+        <w:t>Предполагаемая годовая потребность продукта: 20 лицензий в год.</w:t>
+      </w:r>
+    </w:p>
+    <w:p>
+      <w:pPr>
+        <w:spacing w:before="280" w:after="280"/>
+        <w:ind w:firstLine="708"/>
+        <w:rPr>
+          <w:szCs w:val="28"/>
+        </w:rPr>
+      </w:pPr>
+      <w:r>
+        <w:rPr>
+          <w:szCs w:val="28"/>
+        </w:rPr>
+        <w:t xml:space="preserve">Зарубежные и отечественные аналоги: </w:t>
+      </w:r>
+      <w:r>
+        <w:rPr>
+          <w:szCs w:val="28"/>
+          <w:lang w:val="en-US"/>
+        </w:rPr>
+        <w:t>Suricata</w:t>
+      </w:r>
+      <w:r>
+        <w:rPr>
+          <w:szCs w:val="28"/>
+        </w:rPr>
+        <w:t xml:space="preserve">, </w:t>
+      </w:r>
+      <w:r>
+        <w:rPr>
+          <w:szCs w:val="28"/>
+          <w:lang w:val="en-US"/>
+        </w:rPr>
+        <w:t>Snort</w:t>
+      </w:r>
+      <w:r>
+        <w:rPr>
+          <w:szCs w:val="28"/>
+        </w:rPr>
+        <w:t xml:space="preserve"> и пр.</w:t>
+      </w:r>
+    </w:p>
+    <w:p>
+      <w:pPr>
+        <w:spacing w:before="280" w:after="280"/>
+        <w:ind w:firstLine="708"/>
+        <w:rPr>
+          <w:szCs w:val="28"/>
+        </w:rPr>
+      </w:pPr>
+      <w:r>
+        <w:rPr>
+          <w:szCs w:val="28"/>
+        </w:rPr>
+        <w:t>Преимущества по сравнению с аналогами:</w:t>
+      </w:r>
+    </w:p>
+    <w:p>
+      <w:pPr>
+        <w:spacing w:beforeAutospacing="0" w:after="160" w:afterAutospacing="0" w:line="259" w:lineRule="auto"/>
+        <w:jc w:val="left"/>
+      </w:pPr>
+      <w:r>
+        <w:rPr>
+          <w:szCs w:val="28"/>
+        </w:rPr>
+        <w:t xml:space="preserve">- </w:t>
+      </w:r>
+      <w:r>
+        <w:t>Интеллектуальное обнаружение угроз: анализ поведения и машинное обучение.</w:t>
+      </w:r>
+    </w:p>
+    <w:p>
+      <w:pPr>
+        <w:spacing w:beforeAutospacing="0" w:after="160" w:afterAutospacing="0" w:line="259" w:lineRule="auto"/>
+        <w:jc w:val="left"/>
+      </w:pPr>
+      <w:r>
+        <w:t>- Модульная интеграция и совместимость: гибкость в адаптации к различным средам.</w:t>
+      </w:r>
+    </w:p>
+    <w:p>
+      <w:pPr>
+        <w:spacing w:beforeAutospacing="0" w:after="160" w:afterAutospacing="0" w:line="259" w:lineRule="auto"/>
+        <w:jc w:val="left"/>
+      </w:pPr>
+      <w:r>
+        <w:t>- Динамическое и настраиваемое управление правилами: адаптация под специфические угрозы.</w:t>
+      </w:r>
+    </w:p>
+    <w:p>
+      <w:pPr>
+        <w:spacing w:beforeAutospacing="0" w:after="160" w:afterAutospacing="0" w:line="259" w:lineRule="auto"/>
+        <w:jc w:val="left"/>
         <w:rPr>
           <w:rFonts w:eastAsiaTheme="majorEastAsia" w:cstheme="majorBidi"/>
           <w:b/>
           <w:szCs w:val="32"/>
         </w:rPr>
       </w:pPr>
-      <w:bookmarkStart w:id="16" w:name="_Toc55901035"/>
-      <w:bookmarkStart w:id="17" w:name="_Toc149073966"/>
-      <w:r>
-        <w:rPr>
-          <w:rFonts w:eastAsiaTheme="majorEastAsia" w:cstheme="majorBidi"/>
+      <w:r>
+        <w:t>- Запуск в многопоточных сценариях: возможность обрабатывать больше трафика одномоментно.</w:t>
+      </w:r>
+      <w:r>
+        <w:br w:type="page"/>
+      </w:r>
+    </w:p>
+    <w:p>
+      <w:pPr>
+        <w:spacing w:beforeAutospacing="0" w:afterAutospacing="0" w:line="480" w:lineRule="auto"/>
+        <w:rPr>
+          <w:rFonts w:cs="Times New Roman"/>
           <w:b/>
-          <w:szCs w:val="32"/>
-        </w:rPr>
-        <w:lastRenderedPageBreak/>
-        <w:t>4. Технико-экономические показатели</w:t>
-      </w:r>
-      <w:bookmarkEnd w:id="16"/>
-      <w:bookmarkEnd w:id="17"/>
-    </w:p>
-    <w:p>
-      <w:pPr>
-        <w:spacing w:before="280" w:after="280"/>
-        <w:ind w:firstLine="708"/>
-        <w:rPr>
-          <w:szCs w:val="28"/>
-        </w:rPr>
-      </w:pPr>
-      <w:r>
-        <w:rPr>
-          <w:szCs w:val="28"/>
-        </w:rPr>
-        <w:t>Ориентировочная экономическая эффективность не рассчитывается.</w:t>
-      </w:r>
-    </w:p>
-    <w:p>
-      <w:pPr>
-        <w:spacing w:before="280" w:after="280"/>
-        <w:ind w:firstLine="708"/>
-        <w:rPr>
-          <w:szCs w:val="28"/>
-        </w:rPr>
-      </w:pPr>
-      <w:r>
-        <w:rPr>
-          <w:szCs w:val="28"/>
-        </w:rPr>
-        <w:t>Предполагаемая годовая потребность продукта: 20 лицензий в год.</w:t>
-      </w:r>
-    </w:p>
-    <w:p>
-      <w:pPr>
-        <w:spacing w:before="280" w:after="280"/>
-        <w:ind w:firstLine="708"/>
-        <w:rPr>
-          <w:szCs w:val="28"/>
-        </w:rPr>
-      </w:pPr>
-      <w:r>
-        <w:rPr>
-          <w:szCs w:val="28"/>
-        </w:rPr>
-        <w:t xml:space="preserve">Зарубежные и отечественные аналоги: </w:t>
-      </w:r>
-      <w:r>
-        <w:rPr>
-          <w:szCs w:val="28"/>
-          <w:lang w:val="en-US"/>
-        </w:rPr>
-        <w:t>Suricata</w:t>
-      </w:r>
-      <w:r>
-        <w:rPr>
-          <w:szCs w:val="28"/>
-        </w:rPr>
-        <w:t xml:space="preserve">, </w:t>
-      </w:r>
-      <w:r>
-        <w:rPr>
-          <w:szCs w:val="28"/>
-          <w:lang w:val="en-US"/>
-        </w:rPr>
-        <w:t>Snort</w:t>
-      </w:r>
-      <w:r>
-        <w:rPr>
-          <w:szCs w:val="28"/>
-        </w:rPr>
-        <w:t xml:space="preserve"> и пр.</w:t>
-      </w:r>
-    </w:p>
-    <w:p>
-      <w:pPr>
-        <w:spacing w:before="280" w:after="280"/>
-        <w:ind w:firstLine="708"/>
-        <w:rPr>
-          <w:szCs w:val="28"/>
-        </w:rPr>
-      </w:pPr>
-      <w:r>
-        <w:rPr>
-          <w:szCs w:val="28"/>
-        </w:rPr>
-        <w:t>Преимущества по сравнению с аналогами:</w:t>
-      </w:r>
-    </w:p>
-    <w:p>
-      <w:pPr>
-        <w:spacing w:beforeAutospacing="0" w:after="160" w:afterAutospacing="0" w:line="259" w:lineRule="auto"/>
-        <w:ind w:firstLine="0"/>
-        <w:jc w:val="left"/>
-      </w:pPr>
-      <w:r>
-        <w:rPr>
-          <w:szCs w:val="28"/>
-        </w:rPr>
-        <w:t xml:space="preserve">- </w:t>
-      </w:r>
-      <w:r>
-        <w:t>Интеллектуальное обнаружение угроз: анализ поведения и машинное обучение.</w:t>
-      </w:r>
-    </w:p>
-    <w:p>
-      <w:pPr>
-        <w:spacing w:beforeAutospacing="0" w:after="160" w:afterAutospacing="0" w:line="259" w:lineRule="auto"/>
-        <w:ind w:firstLine="0"/>
-        <w:jc w:val="left"/>
-      </w:pPr>
-      <w:r>
-        <w:t>- Модульная интеграция и совместимость: гибкость в адаптации к различным средам.</w:t>
-      </w:r>
-    </w:p>
-    <w:p>
-      <w:pPr>
-        <w:spacing w:beforeAutospacing="0" w:after="160" w:afterAutospacing="0" w:line="259" w:lineRule="auto"/>
-        <w:ind w:firstLine="0"/>
-        <w:jc w:val="left"/>
-      </w:pPr>
-      <w:r>
-        <w:t>- Динамическое и настраиваемое управление правилами: адаптация под специфические угрозы.</w:t>
-      </w:r>
-    </w:p>
-    <w:p>
-      <w:pPr>
-        <w:spacing w:beforeAutospacing="0" w:after="160" w:afterAutospacing="0" w:line="259" w:lineRule="auto"/>
-        <w:ind w:firstLine="0"/>
-        <w:jc w:val="left"/>
-        <w:rPr>
-          <w:rFonts w:eastAsiaTheme="majorEastAsia" w:cstheme="majorBidi"/>
-          <w:b/>
-          <w:szCs w:val="32"/>
-        </w:rPr>
-      </w:pPr>
-      <w:r>
-        <w:t>- Запуск в многопоточных сценариях: возможность обрабатывать больше трафика одномоментно.</w:t>
-      </w:r>
-      <w:r>
-        <w:br w:type="page"/>
-      </w:r>
-    </w:p>
-    <w:p>
-      <w:pPr>
-        <w:keepNext/>
-        <w:spacing w:before="280" w:after="280"/>
-        <w:ind w:firstLine="0"/>
-        <w:outlineLvl w:val="0"/>
-        <w:rPr>
-          <w:rFonts w:eastAsiaTheme="majorEastAsia" w:cstheme="majorBidi"/>
-          <w:b/>
-          <w:szCs w:val="32"/>
+          <w:bCs/>
+          <w:szCs w:val="28"/>
         </w:rPr>
       </w:pPr>
       <w:bookmarkStart w:id="18" w:name="_Toc55901036"/>
       <w:bookmarkStart w:id="19" w:name="_Toc149073967"/>
       <w:r>
         <w:rPr>
-          <w:rFonts w:eastAsiaTheme="majorEastAsia" w:cstheme="majorBidi"/>
+          <w:rFonts w:cs="Times New Roman"/>
           <w:b/>
-          <w:szCs w:val="32"/>
+          <w:bCs/>
+          <w:szCs w:val="28"/>
         </w:rPr>
         <w:lastRenderedPageBreak/>
-        <w:t>5. Стадии и этапы разработки</w:t>
+        <w:t>5. СТАДИИ И ЭТАПЫ РАЗРАБОТКИ</w:t>
       </w:r>
       <w:bookmarkEnd w:id="18"/>
       <w:bookmarkEnd w:id="19"/>
@@ -4576,7 +4409,6 @@
     <w:p>
       <w:pPr>
         <w:spacing w:before="280" w:after="280"/>
-        <w:ind w:firstLine="0"/>
         <w:rPr>
           <w:rFonts w:eastAsia="Times New Roman" w:cs="Times New Roman"/>
           <w:kern w:val="0"/>
@@ -4599,7 +4431,6 @@
     <w:p>
       <w:pPr>
         <w:spacing w:before="280" w:after="280"/>
-        <w:ind w:firstLine="0"/>
         <w:rPr>
           <w:rFonts w:eastAsia="Times New Roman" w:cs="Times New Roman"/>
           <w:kern w:val="0"/>
@@ -4626,6 +4457,7 @@
           <w:numId w:val="10"/>
         </w:numPr>
         <w:spacing w:before="280" w:beforeAutospacing="0" w:after="280" w:afterAutospacing="0" w:line="240" w:lineRule="auto"/>
+        <w:ind w:firstLine="709"/>
         <w:contextualSpacing/>
         <w:jc w:val="left"/>
         <w:rPr>
@@ -4646,6 +4478,7 @@
           <w:numId w:val="10"/>
         </w:numPr>
         <w:spacing w:before="280" w:beforeAutospacing="0" w:after="280" w:afterAutospacing="0" w:line="240" w:lineRule="auto"/>
+        <w:ind w:firstLine="709"/>
         <w:contextualSpacing/>
         <w:jc w:val="left"/>
         <w:rPr>
@@ -4662,7 +4495,6 @@
     <w:p>
       <w:pPr>
         <w:spacing w:beforeAutospacing="0" w:afterAutospacing="0" w:line="240" w:lineRule="auto"/>
-        <w:ind w:firstLine="0"/>
         <w:jc w:val="left"/>
         <w:rPr>
           <w:szCs w:val="28"/>
@@ -4672,7 +4504,6 @@
     <w:p>
       <w:pPr>
         <w:spacing w:beforeAutospacing="0" w:afterAutospacing="0" w:line="240" w:lineRule="auto"/>
-        <w:ind w:firstLine="0"/>
         <w:jc w:val="left"/>
         <w:rPr>
           <w:szCs w:val="28"/>
@@ -4692,6 +4523,7 @@
           <w:numId w:val="10"/>
         </w:numPr>
         <w:spacing w:before="280" w:beforeAutospacing="0" w:after="280" w:afterAutospacing="0" w:line="240" w:lineRule="auto"/>
+        <w:ind w:firstLine="709"/>
         <w:contextualSpacing/>
         <w:jc w:val="left"/>
         <w:rPr>
@@ -4712,6 +4544,7 @@
           <w:numId w:val="10"/>
         </w:numPr>
         <w:spacing w:before="280" w:beforeAutospacing="0" w:after="280" w:afterAutospacing="0" w:line="240" w:lineRule="auto"/>
+        <w:ind w:firstLine="709"/>
         <w:contextualSpacing/>
         <w:jc w:val="left"/>
         <w:rPr>
@@ -4732,6 +4565,7 @@
           <w:numId w:val="10"/>
         </w:numPr>
         <w:spacing w:before="280" w:beforeAutospacing="0" w:after="280" w:afterAutospacing="0" w:line="240" w:lineRule="auto"/>
+        <w:ind w:firstLine="709"/>
         <w:contextualSpacing/>
         <w:jc w:val="left"/>
         <w:rPr>
@@ -4753,27 +4587,68 @@
     </w:p>
     <w:p>
       <w:pPr>
-        <w:keepNext/>
+        <w:spacing w:beforeAutospacing="0" w:afterAutospacing="0" w:line="480" w:lineRule="auto"/>
+        <w:rPr>
+          <w:rFonts w:cs="Times New Roman"/>
+          <w:b/>
+          <w:bCs/>
+          <w:szCs w:val="28"/>
+        </w:rPr>
+      </w:pPr>
+      <w:bookmarkStart w:id="20" w:name="_Toc149073968"/>
+      <w:r>
+        <w:rPr>
+          <w:rFonts w:cs="Times New Roman"/>
+          <w:b/>
+          <w:bCs/>
+          <w:szCs w:val="28"/>
+        </w:rPr>
+        <w:lastRenderedPageBreak/>
+        <w:t>6. ПОРЯДОК КОНТРОЛЯ И ПРИЕМКИ</w:t>
+      </w:r>
+      <w:bookmarkEnd w:id="20"/>
+    </w:p>
+    <w:p>
+      <w:pPr>
         <w:spacing w:before="280" w:after="280"/>
-        <w:ind w:firstLine="0"/>
-        <w:outlineLvl w:val="0"/>
-        <w:rPr>
-          <w:rFonts w:eastAsiaTheme="majorEastAsia" w:cstheme="majorBidi"/>
-          <w:b/>
-          <w:szCs w:val="32"/>
-        </w:rPr>
-      </w:pPr>
-      <w:bookmarkStart w:id="20" w:name="_Toc149073968"/>
-      <w:r>
-        <w:rPr>
-          <w:rFonts w:eastAsiaTheme="majorEastAsia" w:cstheme="majorBidi"/>
-          <w:b/>
-          <w:szCs w:val="32"/>
-        </w:rPr>
-        <w:lastRenderedPageBreak/>
-        <w:t>6. Порядок контроля и приемки</w:t>
-      </w:r>
-      <w:bookmarkEnd w:id="20"/>
+        <w:ind w:firstLine="708"/>
+        <w:rPr>
+          <w:szCs w:val="28"/>
+        </w:rPr>
+      </w:pPr>
+      <w:r>
+        <w:rPr>
+          <w:szCs w:val="28"/>
+        </w:rPr>
+        <w:t xml:space="preserve">Разработка </w:t>
+      </w:r>
+    </w:p>
+    <w:p>
+      <w:pPr>
+        <w:spacing w:before="280" w:after="280"/>
+        <w:ind w:firstLine="708"/>
+        <w:rPr>
+          <w:szCs w:val="28"/>
+        </w:rPr>
+      </w:pPr>
+    </w:p>
+    <w:p>
+      <w:pPr>
+        <w:spacing w:before="280" w:after="280"/>
+        <w:ind w:firstLine="708"/>
+        <w:rPr>
+          <w:szCs w:val="28"/>
+        </w:rPr>
+      </w:pPr>
+    </w:p>
+    <w:p>
+      <w:pPr>
+        <w:spacing w:before="280" w:after="280"/>
+        <w:ind w:firstLine="708"/>
+        <w:rPr>
+          <w:szCs w:val="28"/>
+        </w:rPr>
+      </w:pPr>
     </w:p>
     <w:p>
       <w:pPr>
@@ -11584,6 +11459,7 @@
     <w:pPr>
       <w:spacing w:before="280" w:after="280"/>
       <w:ind w:firstLine="0"/>
+      <w:jc w:val="center"/>
       <w:rPr>
         <w:rFonts w:eastAsia="Times New Roman" w:cs="Times New Roman"/>
         <w:kern w:val="0"/>
@@ -11637,10 +11513,10 @@
         <w:rFonts w:eastAsia="Times New Roman" w:cs="Times New Roman"/>
         <w:kern w:val="0"/>
         <w:szCs w:val="24"/>
-        <w:lang w:eastAsia="ru-RU"/>
+        <w:lang w:val="en-US" w:eastAsia="ru-RU"/>
         <w14:ligatures w14:val="none"/>
       </w:rPr>
-      <w:t>12</w:t>
+      <w:t>90</w:t>
     </w:r>
     <w:r>
       <w:rPr>
@@ -11659,6 +11535,95 @@
 <file path=word/numbering.xml><?xml version="1.0" encoding="utf-8"?>
 <w:numbering xmlns:wpc="http://schemas.microsoft.com/office/word/2010/wordprocessingCanvas" xmlns:cx="http://schemas.microsoft.com/office/drawing/2014/chartex" xmlns:cx1="http://schemas.microsoft.com/office/drawing/2015/9/8/chartex" xmlns:cx2="http://schemas.microsoft.com/office/drawing/2015/10/21/chartex" xmlns:cx3="http://schemas.microsoft.com/office/drawing/2016/5/9/chartex" xmlns:cx4="http://schemas.microsoft.com/office/drawing/2016/5/10/chartex" xmlns:cx5="http://schemas.microsoft.com/office/drawing/2016/5/11/chartex" xmlns:cx6="http://schemas.microsoft.com/office/drawing/2016/5/12/chartex" xmlns:cx7="http://schemas.microsoft.com/office/drawing/2016/5/13/chartex" xmlns:cx8="http://schemas.microsoft.com/office/drawing/2016/5/14/chartex" xmlns:mc="http://schemas.openxmlformats.org/markup-compatibility/2006" xmlns:aink="http://schemas.microsoft.com/office/drawing/2016/ink" xmlns:am3d="http://schemas.microsoft.com/office/drawing/2017/model3d" xmlns:o="urn:schemas-microsoft-com:office:office" xmlns:r="http://schemas.openxmlformats.org/officeDocument/2006/relationships" xmlns:m="http://schemas.openxmlformats.org/officeDocument/2006/math" xmlns:v="urn:schemas-microsoft-com:vml" xmlns:wp14="http://schemas.microsoft.com/office/word/2010/wordprocessingDrawing" xmlns:wp="http://schemas.openxmlformats.org/drawingml/2006/wordprocessingDrawing" xmlns:w10="urn:schemas-microsoft-com:office:word" xmlns:w="http://schemas.openxmlformats.org/wordprocessingml/2006/main" xmlns:w14="http://schemas.microsoft.com/office/word/2010/wordml" xmlns:w15="http://schemas.microsoft.com/office/word/2012/wordml" xmlns:w16cex="http://schemas.microsoft.com/office/word/2018/wordml/cex" xmlns:w16cid="http://schemas.microsoft.com/office/word/2016/wordml/cid" xmlns:w16="http://schemas.microsoft.com/office/word/2018/wordml" xmlns:w16sdtdh="http://schemas.microsoft.com/office/word/2020/wordml/sdtdatahash" xmlns:w16se="http://schemas.microsoft.com/office/word/2015/wordml/symex" xmlns:wpg="http://schemas.microsoft.com/office/word/2010/wordprocessingGroup" xmlns:wpi="http://schemas.microsoft.com/office/word/2010/wordprocessingInk" xmlns:wne="http://schemas.microsoft.com/office/word/2006/wordml" xmlns:wps="http://schemas.microsoft.com/office/word/2010/wordprocessingShape" mc:Ignorable="w14 w15 w16se w16cid w16 w16cex w16sdtdh wp14">
   <w:abstractNum w:abstractNumId="0" w15:restartNumberingAfterBreak="0">
+    <w:nsid w:val="096773A5"/>
+    <w:multiLevelType w:val="hybridMultilevel"/>
+    <w:tmpl w:val="743CBF30"/>
+    <w:lvl w:ilvl="0" w:tplc="500E8324">
+      <w:start w:val="1"/>
+      <w:numFmt w:val="decimal"/>
+      <w:lvlText w:val="%1."/>
+      <w:lvlJc w:val="left"/>
+      <w:pPr>
+        <w:ind w:left="1069" w:hanging="360"/>
+      </w:pPr>
+      <w:rPr>
+        <w:rFonts w:hint="default"/>
+      </w:rPr>
+    </w:lvl>
+    <w:lvl w:ilvl="1" w:tplc="04190019" w:tentative="1">
+      <w:start w:val="1"/>
+      <w:numFmt w:val="lowerLetter"/>
+      <w:lvlText w:val="%2."/>
+      <w:lvlJc w:val="left"/>
+      <w:pPr>
+        <w:ind w:left="1789" w:hanging="360"/>
+      </w:pPr>
+    </w:lvl>
+    <w:lvl w:ilvl="2" w:tplc="0419001B" w:tentative="1">
+      <w:start w:val="1"/>
+      <w:numFmt w:val="lowerRoman"/>
+      <w:lvlText w:val="%3."/>
+      <w:lvlJc w:val="right"/>
+      <w:pPr>
+        <w:ind w:left="2509" w:hanging="180"/>
+      </w:pPr>
+    </w:lvl>
+    <w:lvl w:ilvl="3" w:tplc="0419000F" w:tentative="1">
+      <w:start w:val="1"/>
+      <w:numFmt w:val="decimal"/>
+      <w:lvlText w:val="%4."/>
+      <w:lvlJc w:val="left"/>
+      <w:pPr>
+        <w:ind w:left="3229" w:hanging="360"/>
+      </w:pPr>
+    </w:lvl>
+    <w:lvl w:ilvl="4" w:tplc="04190019" w:tentative="1">
+      <w:start w:val="1"/>
+      <w:numFmt w:val="lowerLetter"/>
+      <w:lvlText w:val="%5."/>
+      <w:lvlJc w:val="left"/>
+      <w:pPr>
+        <w:ind w:left="3949" w:hanging="360"/>
+      </w:pPr>
+    </w:lvl>
+    <w:lvl w:ilvl="5" w:tplc="0419001B" w:tentative="1">
+      <w:start w:val="1"/>
+      <w:numFmt w:val="lowerRoman"/>
+      <w:lvlText w:val="%6."/>
+      <w:lvlJc w:val="right"/>
+      <w:pPr>
+        <w:ind w:left="4669" w:hanging="180"/>
+      </w:pPr>
+    </w:lvl>
+    <w:lvl w:ilvl="6" w:tplc="0419000F" w:tentative="1">
+      <w:start w:val="1"/>
+      <w:numFmt w:val="decimal"/>
+      <w:lvlText w:val="%7."/>
+      <w:lvlJc w:val="left"/>
+      <w:pPr>
+        <w:ind w:left="5389" w:hanging="360"/>
+      </w:pPr>
+    </w:lvl>
+    <w:lvl w:ilvl="7" w:tplc="04190019" w:tentative="1">
+      <w:start w:val="1"/>
+      <w:numFmt w:val="lowerLetter"/>
+      <w:lvlText w:val="%8."/>
+      <w:lvlJc w:val="left"/>
+      <w:pPr>
+        <w:ind w:left="6109" w:hanging="360"/>
+      </w:pPr>
+    </w:lvl>
+    <w:lvl w:ilvl="8" w:tplc="0419001B" w:tentative="1">
+      <w:start w:val="1"/>
+      <w:numFmt w:val="lowerRoman"/>
+      <w:lvlText w:val="%9."/>
+      <w:lvlJc w:val="right"/>
+      <w:pPr>
+        <w:ind w:left="6829" w:hanging="180"/>
+      </w:pPr>
+    </w:lvl>
+  </w:abstractNum>
+  <w:abstractNum w:abstractNumId="1" w15:restartNumberingAfterBreak="0">
     <w:nsid w:val="0E7261F1"/>
     <w:multiLevelType w:val="multilevel"/>
     <w:tmpl w:val="5FAEF01A"/>
@@ -11798,7 +11763,7 @@
       </w:rPr>
     </w:lvl>
   </w:abstractNum>
-  <w:abstractNum w:abstractNumId="1" w15:restartNumberingAfterBreak="0">
+  <w:abstractNum w:abstractNumId="2" w15:restartNumberingAfterBreak="0">
     <w:nsid w:val="12020CF7"/>
     <w:multiLevelType w:val="multilevel"/>
     <w:tmpl w:val="3E0EFFBC"/>
@@ -11938,7 +11903,7 @@
       </w:rPr>
     </w:lvl>
   </w:abstractNum>
-  <w:abstractNum w:abstractNumId="2" w15:restartNumberingAfterBreak="0">
+  <w:abstractNum w:abstractNumId="3" w15:restartNumberingAfterBreak="0">
     <w:nsid w:val="14BA50CB"/>
     <w:multiLevelType w:val="multilevel"/>
     <w:tmpl w:val="A9F250F4"/>
@@ -12051,7 +12016,7 @@
       </w:pPr>
     </w:lvl>
   </w:abstractNum>
-  <w:abstractNum w:abstractNumId="3" w15:restartNumberingAfterBreak="0">
+  <w:abstractNum w:abstractNumId="4" w15:restartNumberingAfterBreak="0">
     <w:nsid w:val="336B4D75"/>
     <w:multiLevelType w:val="multilevel"/>
     <w:tmpl w:val="9E686FFC"/>
@@ -12168,7 +12133,7 @@
       </w:pPr>
     </w:lvl>
   </w:abstractNum>
-  <w:abstractNum w:abstractNumId="4" w15:restartNumberingAfterBreak="0">
+  <w:abstractNum w:abstractNumId="5" w15:restartNumberingAfterBreak="0">
     <w:nsid w:val="37E104D8"/>
     <w:multiLevelType w:val="multilevel"/>
     <w:tmpl w:val="E0EC4E2A"/>
@@ -12281,7 +12246,7 @@
       </w:pPr>
     </w:lvl>
   </w:abstractNum>
-  <w:abstractNum w:abstractNumId="5" w15:restartNumberingAfterBreak="0">
+  <w:abstractNum w:abstractNumId="6" w15:restartNumberingAfterBreak="0">
     <w:nsid w:val="3CC81602"/>
     <w:multiLevelType w:val="multilevel"/>
     <w:tmpl w:val="08C017A8"/>
@@ -12397,7 +12362,7 @@
       </w:pPr>
     </w:lvl>
   </w:abstractNum>
-  <w:abstractNum w:abstractNumId="6" w15:restartNumberingAfterBreak="0">
+  <w:abstractNum w:abstractNumId="7" w15:restartNumberingAfterBreak="0">
     <w:nsid w:val="3ECD7F29"/>
     <w:multiLevelType w:val="multilevel"/>
     <w:tmpl w:val="1C821C94"/>
@@ -12546,7 +12511,7 @@
       </w:rPr>
     </w:lvl>
   </w:abstractNum>
-  <w:abstractNum w:abstractNumId="7" w15:restartNumberingAfterBreak="0">
+  <w:abstractNum w:abstractNumId="8" w15:restartNumberingAfterBreak="0">
     <w:nsid w:val="4BA54D40"/>
     <w:multiLevelType w:val="multilevel"/>
     <w:tmpl w:val="C542ECFC"/>
@@ -12695,7 +12660,7 @@
       </w:rPr>
     </w:lvl>
   </w:abstractNum>
-  <w:abstractNum w:abstractNumId="8" w15:restartNumberingAfterBreak="0">
+  <w:abstractNum w:abstractNumId="9" w15:restartNumberingAfterBreak="0">
     <w:nsid w:val="52C5126F"/>
     <w:multiLevelType w:val="hybridMultilevel"/>
     <w:tmpl w:val="BD4EC89C"/>
@@ -12808,7 +12773,7 @@
       </w:rPr>
     </w:lvl>
   </w:abstractNum>
-  <w:abstractNum w:abstractNumId="9" w15:restartNumberingAfterBreak="0">
+  <w:abstractNum w:abstractNumId="10" w15:restartNumberingAfterBreak="0">
     <w:nsid w:val="5499382A"/>
     <w:multiLevelType w:val="multilevel"/>
     <w:tmpl w:val="E45E82FC"/>
@@ -12957,7 +12922,7 @@
       </w:rPr>
     </w:lvl>
   </w:abstractNum>
-  <w:abstractNum w:abstractNumId="10" w15:restartNumberingAfterBreak="0">
+  <w:abstractNum w:abstractNumId="11" w15:restartNumberingAfterBreak="0">
     <w:nsid w:val="56E549DC"/>
     <w:multiLevelType w:val="multilevel"/>
     <w:tmpl w:val="6B9E00FA"/>
@@ -13106,7 +13071,7 @@
       </w:rPr>
     </w:lvl>
   </w:abstractNum>
-  <w:abstractNum w:abstractNumId="11" w15:restartNumberingAfterBreak="0">
+  <w:abstractNum w:abstractNumId="12" w15:restartNumberingAfterBreak="0">
     <w:nsid w:val="60CF31EB"/>
     <w:multiLevelType w:val="multilevel"/>
     <w:tmpl w:val="8BF6CD56"/>
@@ -13246,7 +13211,7 @@
       </w:rPr>
     </w:lvl>
   </w:abstractNum>
-  <w:abstractNum w:abstractNumId="12" w15:restartNumberingAfterBreak="0">
+  <w:abstractNum w:abstractNumId="13" w15:restartNumberingAfterBreak="0">
     <w:nsid w:val="66F51CE4"/>
     <w:multiLevelType w:val="multilevel"/>
     <w:tmpl w:val="39E094F8"/>
@@ -13395,7 +13360,96 @@
       </w:rPr>
     </w:lvl>
   </w:abstractNum>
-  <w:abstractNum w:abstractNumId="13" w15:restartNumberingAfterBreak="0">
+  <w:abstractNum w:abstractNumId="14" w15:restartNumberingAfterBreak="0">
+    <w:nsid w:val="6D581294"/>
+    <w:multiLevelType w:val="hybridMultilevel"/>
+    <w:tmpl w:val="6F16178C"/>
+    <w:lvl w:ilvl="0" w:tplc="A49A446C">
+      <w:start w:val="1"/>
+      <w:numFmt w:val="decimal"/>
+      <w:lvlText w:val="%1."/>
+      <w:lvlJc w:val="left"/>
+      <w:pPr>
+        <w:ind w:left="1069" w:hanging="360"/>
+      </w:pPr>
+      <w:rPr>
+        <w:rFonts w:hint="default"/>
+      </w:rPr>
+    </w:lvl>
+    <w:lvl w:ilvl="1" w:tplc="04190019" w:tentative="1">
+      <w:start w:val="1"/>
+      <w:numFmt w:val="lowerLetter"/>
+      <w:lvlText w:val="%2."/>
+      <w:lvlJc w:val="left"/>
+      <w:pPr>
+        <w:ind w:left="1789" w:hanging="360"/>
+      </w:pPr>
+    </w:lvl>
+    <w:lvl w:ilvl="2" w:tplc="0419001B" w:tentative="1">
+      <w:start w:val="1"/>
+      <w:numFmt w:val="lowerRoman"/>
+      <w:lvlText w:val="%3."/>
+      <w:lvlJc w:val="right"/>
+      <w:pPr>
+        <w:ind w:left="2509" w:hanging="180"/>
+      </w:pPr>
+    </w:lvl>
+    <w:lvl w:ilvl="3" w:tplc="0419000F" w:tentative="1">
+      <w:start w:val="1"/>
+      <w:numFmt w:val="decimal"/>
+      <w:lvlText w:val="%4."/>
+      <w:lvlJc w:val="left"/>
+      <w:pPr>
+        <w:ind w:left="3229" w:hanging="360"/>
+      </w:pPr>
+    </w:lvl>
+    <w:lvl w:ilvl="4" w:tplc="04190019" w:tentative="1">
+      <w:start w:val="1"/>
+      <w:numFmt w:val="lowerLetter"/>
+      <w:lvlText w:val="%5."/>
+      <w:lvlJc w:val="left"/>
+      <w:pPr>
+        <w:ind w:left="3949" w:hanging="360"/>
+      </w:pPr>
+    </w:lvl>
+    <w:lvl w:ilvl="5" w:tplc="0419001B" w:tentative="1">
+      <w:start w:val="1"/>
+      <w:numFmt w:val="lowerRoman"/>
+      <w:lvlText w:val="%6."/>
+      <w:lvlJc w:val="right"/>
+      <w:pPr>
+        <w:ind w:left="4669" w:hanging="180"/>
+      </w:pPr>
+    </w:lvl>
+    <w:lvl w:ilvl="6" w:tplc="0419000F" w:tentative="1">
+      <w:start w:val="1"/>
+      <w:numFmt w:val="decimal"/>
+      <w:lvlText w:val="%7."/>
+      <w:lvlJc w:val="left"/>
+      <w:pPr>
+        <w:ind w:left="5389" w:hanging="360"/>
+      </w:pPr>
+    </w:lvl>
+    <w:lvl w:ilvl="7" w:tplc="04190019" w:tentative="1">
+      <w:start w:val="1"/>
+      <w:numFmt w:val="lowerLetter"/>
+      <w:lvlText w:val="%8."/>
+      <w:lvlJc w:val="left"/>
+      <w:pPr>
+        <w:ind w:left="6109" w:hanging="360"/>
+      </w:pPr>
+    </w:lvl>
+    <w:lvl w:ilvl="8" w:tplc="0419001B" w:tentative="1">
+      <w:start w:val="1"/>
+      <w:numFmt w:val="lowerRoman"/>
+      <w:lvlText w:val="%9."/>
+      <w:lvlJc w:val="right"/>
+      <w:pPr>
+        <w:ind w:left="6829" w:hanging="180"/>
+      </w:pPr>
+    </w:lvl>
+  </w:abstractNum>
+  <w:abstractNum w:abstractNumId="15" w15:restartNumberingAfterBreak="0">
     <w:nsid w:val="75DC5CEA"/>
     <w:multiLevelType w:val="hybridMultilevel"/>
     <w:tmpl w:val="6B9CA6CA"/>
@@ -13508,7 +13562,7 @@
       </w:rPr>
     </w:lvl>
   </w:abstractNum>
-  <w:abstractNum w:abstractNumId="14" w15:restartNumberingAfterBreak="0">
+  <w:abstractNum w:abstractNumId="16" w15:restartNumberingAfterBreak="0">
     <w:nsid w:val="7FB636C4"/>
     <w:multiLevelType w:val="multilevel"/>
     <w:tmpl w:val="827A0172"/>
@@ -13625,49 +13679,55 @@
     </w:lvl>
   </w:abstractNum>
   <w:num w:numId="1">
+    <w:abstractNumId w:val="5"/>
+  </w:num>
+  <w:num w:numId="2">
+    <w:abstractNumId w:val="1"/>
+  </w:num>
+  <w:num w:numId="3">
+    <w:abstractNumId w:val="3"/>
+  </w:num>
+  <w:num w:numId="4">
+    <w:abstractNumId w:val="2"/>
+  </w:num>
+  <w:num w:numId="5">
     <w:abstractNumId w:val="4"/>
   </w:num>
-  <w:num w:numId="2">
-    <w:abstractNumId w:val="0"/>
-  </w:num>
-  <w:num w:numId="3">
-    <w:abstractNumId w:val="2"/>
-  </w:num>
-  <w:num w:numId="4">
-    <w:abstractNumId w:val="1"/>
-  </w:num>
-  <w:num w:numId="5">
-    <w:abstractNumId w:val="3"/>
-  </w:num>
   <w:num w:numId="6">
-    <w:abstractNumId w:val="5"/>
+    <w:abstractNumId w:val="6"/>
   </w:num>
   <w:num w:numId="7">
+    <w:abstractNumId w:val="16"/>
+  </w:num>
+  <w:num w:numId="8">
+    <w:abstractNumId w:val="12"/>
+  </w:num>
+  <w:num w:numId="9">
+    <w:abstractNumId w:val="15"/>
+  </w:num>
+  <w:num w:numId="10">
+    <w:abstractNumId w:val="9"/>
+  </w:num>
+  <w:num w:numId="11">
+    <w:abstractNumId w:val="11"/>
+  </w:num>
+  <w:num w:numId="12">
+    <w:abstractNumId w:val="13"/>
+  </w:num>
+  <w:num w:numId="13">
+    <w:abstractNumId w:val="7"/>
+  </w:num>
+  <w:num w:numId="14">
+    <w:abstractNumId w:val="10"/>
+  </w:num>
+  <w:num w:numId="15">
+    <w:abstractNumId w:val="8"/>
+  </w:num>
+  <w:num w:numId="16">
     <w:abstractNumId w:val="14"/>
   </w:num>
-  <w:num w:numId="8">
-    <w:abstractNumId w:val="11"/>
-  </w:num>
-  <w:num w:numId="9">
-    <w:abstractNumId w:val="13"/>
-  </w:num>
-  <w:num w:numId="10">
-    <w:abstractNumId w:val="8"/>
-  </w:num>
-  <w:num w:numId="11">
-    <w:abstractNumId w:val="10"/>
-  </w:num>
-  <w:num w:numId="12">
-    <w:abstractNumId w:val="12"/>
-  </w:num>
-  <w:num w:numId="13">
-    <w:abstractNumId w:val="6"/>
-  </w:num>
-  <w:num w:numId="14">
-    <w:abstractNumId w:val="9"/>
-  </w:num>
-  <w:num w:numId="15">
-    <w:abstractNumId w:val="7"/>
+  <w:num w:numId="17">
+    <w:abstractNumId w:val="0"/>
   </w:num>
 </w:numbering>
 </file>
@@ -13795,6 +13855,7 @@
     <w:lsdException w:name="HTML Sample" w:semiHidden="1" w:unhideWhenUsed="1"/>
     <w:lsdException w:name="HTML Typewriter" w:semiHidden="1" w:unhideWhenUsed="1"/>
     <w:lsdException w:name="HTML Variable" w:semiHidden="1" w:unhideWhenUsed="1"/>
+    <w:lsdException w:name="Normal Table" w:semiHidden="1" w:unhideWhenUsed="1"/>
     <w:lsdException w:name="annotation subject" w:semiHidden="1" w:unhideWhenUsed="1"/>
     <w:lsdException w:name="No List" w:semiHidden="1" w:unhideWhenUsed="1"/>
     <w:lsdException w:name="Outline List 1" w:semiHidden="1" w:unhideWhenUsed="1"/>
@@ -13837,8 +13898,11 @@
     <w:lsdException w:name="Table Contemporary" w:semiHidden="1" w:unhideWhenUsed="1"/>
     <w:lsdException w:name="Table Elegant" w:semiHidden="1" w:unhideWhenUsed="1"/>
     <w:lsdException w:name="Table Professional" w:semiHidden="1" w:unhideWhenUsed="1"/>
+    <w:lsdException w:name="Table Subtle 1" w:semiHidden="1" w:unhideWhenUsed="1"/>
     <w:lsdException w:name="Table Subtle 2" w:semiHidden="1" w:unhideWhenUsed="1"/>
     <w:lsdException w:name="Table Web 1" w:semiHidden="1" w:unhideWhenUsed="1"/>
+    <w:lsdException w:name="Table Web 2" w:semiHidden="1" w:unhideWhenUsed="1"/>
+    <w:lsdException w:name="Table Web 3" w:semiHidden="1" w:unhideWhenUsed="1"/>
     <w:lsdException w:name="Balloon Text" w:semiHidden="1" w:unhideWhenUsed="1"/>
     <w:lsdException w:name="Table Grid" w:uiPriority="39"/>
     <w:lsdException w:name="Table Theme" w:semiHidden="1" w:unhideWhenUsed="1"/>
@@ -14127,6 +14191,7 @@
   <w:style w:type="character" w:default="1" w:styleId="a0">
     <w:name w:val="Default Paragraph Font"/>
     <w:uiPriority w:val="1"/>
+    <w:semiHidden/>
     <w:unhideWhenUsed/>
   </w:style>
   <w:style w:type="table" w:default="1" w:styleId="a1">
@@ -14417,6 +14482,17 @@
       <w:b/>
       <w:bCs/>
     </w:rPr>
+  </w:style>
+  <w:style w:type="paragraph" w:styleId="ac">
+    <w:name w:val="List Paragraph"/>
+    <w:basedOn w:val="a"/>
+    <w:uiPriority w:val="34"/>
+    <w:qFormat/>
+    <w:rsid w:val="000564FB"/>
+    <w:pPr>
+      <w:ind w:left="720"/>
+      <w:contextualSpacing/>
+    </w:pPr>
   </w:style>
 </w:styles>
 </file>

</xml_diff>

<commit_message>
New revision of lr1_tz
</commit_message>
<xml_diff>
--- a/ЛР1_ТЗ_длябитья.docx
+++ b/ЛР1_ТЗ_длябитья.docx
@@ -131,29 +131,7 @@
                 <w:szCs w:val="24"/>
                 <w:lang w:eastAsia="ru-RU"/>
               </w:rPr>
-              <w:t>АО «</w:t>
-            </w:r>
-            <w:proofErr w:type="spellStart"/>
-            <w:r>
-              <w:rPr>
-                <w:rFonts w:eastAsia="Times New Roman" w:cs="Times New Roman"/>
-                <w:kern w:val="0"/>
-                <w:sz w:val="24"/>
-                <w:szCs w:val="24"/>
-                <w:lang w:eastAsia="ru-RU"/>
-              </w:rPr>
-              <w:t>Окенит</w:t>
-            </w:r>
-            <w:proofErr w:type="spellEnd"/>
-            <w:r>
-              <w:rPr>
-                <w:rFonts w:eastAsia="Times New Roman" w:cs="Times New Roman"/>
-                <w:kern w:val="0"/>
-                <w:sz w:val="24"/>
-                <w:szCs w:val="24"/>
-                <w:lang w:eastAsia="ru-RU"/>
-              </w:rPr>
-              <w:t>»</w:t>
+              <w:t>АО «Окенит»</w:t>
             </w:r>
           </w:p>
           <w:p>
@@ -892,9 +870,21 @@
                 <w:szCs w:val="24"/>
                 <w:lang w:eastAsia="ru-RU"/>
               </w:rPr>
-              <w:t>АО «</w:t>
+              <w:t>АО «Окенит»</w:t>
             </w:r>
-            <w:proofErr w:type="spellStart"/>
+          </w:p>
+          <w:p>
+            <w:pPr>
+              <w:spacing w:beforeAutospacing="0" w:afterAutospacing="0"/>
+              <w:ind w:firstLine="0"/>
+              <w:jc w:val="center"/>
+              <w:rPr>
+                <w:rFonts w:eastAsia="Times New Roman" w:cs="Times New Roman"/>
+                <w:sz w:val="24"/>
+                <w:szCs w:val="24"/>
+                <w:lang w:eastAsia="ru-RU"/>
+              </w:rPr>
+            </w:pPr>
             <w:r>
               <w:rPr>
                 <w:rFonts w:eastAsia="Times New Roman" w:cs="Times New Roman"/>
@@ -903,9 +893,8 @@
                 <w:szCs w:val="24"/>
                 <w:lang w:eastAsia="ru-RU"/>
               </w:rPr>
-              <w:t>Окенит</w:t>
+              <w:t xml:space="preserve">(подпись) </w:t>
             </w:r>
-            <w:proofErr w:type="spellEnd"/>
             <w:r>
               <w:rPr>
                 <w:rFonts w:eastAsia="Times New Roman" w:cs="Times New Roman"/>
@@ -914,21 +903,8 @@
                 <w:szCs w:val="24"/>
                 <w:lang w:eastAsia="ru-RU"/>
               </w:rPr>
-              <w:t>»</w:t>
+              <w:t xml:space="preserve">Н.В. </w:t>
             </w:r>
-          </w:p>
-          <w:p>
-            <w:pPr>
-              <w:spacing w:beforeAutospacing="0" w:afterAutospacing="0"/>
-              <w:ind w:firstLine="0"/>
-              <w:jc w:val="center"/>
-              <w:rPr>
-                <w:rFonts w:eastAsia="Times New Roman" w:cs="Times New Roman"/>
-                <w:sz w:val="24"/>
-                <w:szCs w:val="24"/>
-                <w:lang w:eastAsia="ru-RU"/>
-              </w:rPr>
-            </w:pPr>
             <w:r>
               <w:rPr>
                 <w:rFonts w:eastAsia="Times New Roman" w:cs="Times New Roman"/>
@@ -937,8 +913,21 @@
                 <w:szCs w:val="24"/>
                 <w:lang w:eastAsia="ru-RU"/>
               </w:rPr>
-              <w:t xml:space="preserve">(подпись) </w:t>
+              <w:t>Фамилия</w:t>
             </w:r>
+          </w:p>
+          <w:p>
+            <w:pPr>
+              <w:spacing w:beforeAutospacing="0" w:afterAutospacing="0"/>
+              <w:ind w:firstLine="0"/>
+              <w:jc w:val="center"/>
+              <w:rPr>
+                <w:rFonts w:eastAsia="Times New Roman" w:cs="Times New Roman"/>
+                <w:sz w:val="24"/>
+                <w:szCs w:val="24"/>
+                <w:lang w:eastAsia="ru-RU"/>
+              </w:rPr>
+            </w:pPr>
             <w:r>
               <w:rPr>
                 <w:rFonts w:eastAsia="Times New Roman" w:cs="Times New Roman"/>
@@ -947,7 +936,7 @@
                 <w:szCs w:val="24"/>
                 <w:lang w:eastAsia="ru-RU"/>
               </w:rPr>
-              <w:t xml:space="preserve">Н.В. </w:t>
+              <w:t>0</w:t>
             </w:r>
             <w:r>
               <w:rPr>
@@ -957,21 +946,8 @@
                 <w:szCs w:val="24"/>
                 <w:lang w:eastAsia="ru-RU"/>
               </w:rPr>
-              <w:t>Фамилия</w:t>
+              <w:t>7</w:t>
             </w:r>
-          </w:p>
-          <w:p>
-            <w:pPr>
-              <w:spacing w:beforeAutospacing="0" w:afterAutospacing="0"/>
-              <w:ind w:firstLine="0"/>
-              <w:jc w:val="center"/>
-              <w:rPr>
-                <w:rFonts w:eastAsia="Times New Roman" w:cs="Times New Roman"/>
-                <w:sz w:val="24"/>
-                <w:szCs w:val="24"/>
-                <w:lang w:eastAsia="ru-RU"/>
-              </w:rPr>
-            </w:pPr>
             <w:r>
               <w:rPr>
                 <w:rFonts w:eastAsia="Times New Roman" w:cs="Times New Roman"/>
@@ -980,7 +956,7 @@
                 <w:szCs w:val="24"/>
                 <w:lang w:eastAsia="ru-RU"/>
               </w:rPr>
-              <w:t>0</w:t>
+              <w:t>.0</w:t>
             </w:r>
             <w:r>
               <w:rPr>
@@ -1000,9 +976,27 @@
                 <w:szCs w:val="24"/>
                 <w:lang w:eastAsia="ru-RU"/>
               </w:rPr>
-              <w:t>.0</w:t>
+              <w:t>.2024</w:t>
             </w:r>
-            <w:r>
+          </w:p>
+          <w:p>
+            <w:pPr>
+              <w:spacing w:beforeAutospacing="0" w:afterAutospacing="0"/>
+              <w:ind w:firstLine="0"/>
+              <w:jc w:val="center"/>
+              <w:rPr>
+                <w:rFonts w:eastAsia="Times New Roman" w:cs="Times New Roman"/>
+                <w:sz w:val="24"/>
+                <w:szCs w:val="24"/>
+                <w:lang w:eastAsia="ru-RU"/>
+              </w:rPr>
+            </w:pPr>
+          </w:p>
+          <w:p>
+            <w:pPr>
+              <w:spacing w:beforeAutospacing="0" w:afterAutospacing="0"/>
+              <w:ind w:firstLine="0"/>
+              <w:jc w:val="center"/>
               <w:rPr>
                 <w:rFonts w:eastAsia="Times New Roman" w:cs="Times New Roman"/>
                 <w:kern w:val="0"/>
@@ -1010,18 +1004,7 @@
                 <w:szCs w:val="24"/>
                 <w:lang w:eastAsia="ru-RU"/>
               </w:rPr>
-              <w:t>7</w:t>
-            </w:r>
-            <w:r>
-              <w:rPr>
-                <w:rFonts w:eastAsia="Times New Roman" w:cs="Times New Roman"/>
-                <w:kern w:val="0"/>
-                <w:sz w:val="24"/>
-                <w:szCs w:val="24"/>
-                <w:lang w:eastAsia="ru-RU"/>
-              </w:rPr>
-              <w:t>.2024</w:t>
-            </w:r>
+            </w:pPr>
           </w:p>
           <w:p>
             <w:pPr>
@@ -1036,36 +1019,20 @@
               </w:rPr>
             </w:pPr>
           </w:p>
-          <w:p>
-            <w:pPr>
-              <w:spacing w:beforeAutospacing="0" w:afterAutospacing="0"/>
-              <w:ind w:firstLine="0"/>
-              <w:jc w:val="center"/>
-              <w:rPr>
-                <w:rFonts w:eastAsia="Times New Roman" w:cs="Times New Roman"/>
-                <w:kern w:val="0"/>
-                <w:sz w:val="24"/>
-                <w:szCs w:val="24"/>
-                <w:lang w:eastAsia="ru-RU"/>
-              </w:rPr>
-            </w:pPr>
-          </w:p>
-          <w:p>
-            <w:pPr>
-              <w:spacing w:beforeAutospacing="0" w:afterAutospacing="0"/>
-              <w:ind w:firstLine="0"/>
-              <w:jc w:val="center"/>
-              <w:rPr>
-                <w:rFonts w:eastAsia="Times New Roman" w:cs="Times New Roman"/>
-                <w:sz w:val="24"/>
-                <w:szCs w:val="24"/>
-                <w:lang w:eastAsia="ru-RU"/>
-              </w:rPr>
-            </w:pPr>
-          </w:p>
         </w:tc>
       </w:tr>
     </w:tbl>
+    <w:p>
+      <w:pPr>
+        <w:spacing w:before="280" w:after="280"/>
+        <w:ind w:firstLine="0"/>
+        <w:rPr>
+          <w:rFonts w:cs="Times New Roman"/>
+          <w:sz w:val="24"/>
+          <w:szCs w:val="24"/>
+        </w:rPr>
+      </w:pPr>
+    </w:p>
     <w:p>
       <w:pPr>
         <w:spacing w:before="280" w:after="280"/>
@@ -1170,7 +1137,6 @@
           <w:rFonts w:ascii="Times New Roman" w:hAnsi="Times New Roman" w:cs="Times New Roman"/>
           <w:sz w:val="28"/>
           <w:szCs w:val="28"/>
-          <w:lang w:val="en-US"/>
         </w:rPr>
         <w:t>.12345678.</w:t>
       </w:r>
@@ -1187,7 +1153,6 @@
           <w:rFonts w:ascii="Times New Roman" w:hAnsi="Times New Roman" w:cs="Times New Roman"/>
           <w:sz w:val="28"/>
           <w:szCs w:val="28"/>
-          <w:lang w:val="en-US"/>
         </w:rPr>
         <w:t xml:space="preserve">01 </w:t>
       </w:r>
@@ -1196,7 +1161,6 @@
           <w:rFonts w:ascii="Times New Roman" w:hAnsi="Times New Roman" w:cs="Times New Roman"/>
           <w:sz w:val="28"/>
           <w:szCs w:val="28"/>
-          <w:lang w:val="en-US"/>
         </w:rPr>
         <w:t>90</w:t>
       </w:r>
@@ -1205,7 +1169,6 @@
           <w:rFonts w:ascii="Times New Roman" w:hAnsi="Times New Roman" w:cs="Times New Roman"/>
           <w:sz w:val="28"/>
           <w:szCs w:val="28"/>
-          <w:lang w:val="en-US"/>
         </w:rPr>
         <w:t xml:space="preserve"> 01</w:t>
       </w:r>
@@ -1374,7 +1337,6 @@
         <w:rPr>
           <w:rFonts w:cs="Times New Roman"/>
           <w:szCs w:val="28"/>
-          <w:lang w:val="en-US"/>
         </w:rPr>
         <w:t>90</w:t>
       </w:r>
@@ -1417,7 +1379,17 @@
           <w:lang w:eastAsia="ru-RU"/>
           <w14:ligatures w14:val="none"/>
         </w:rPr>
-        <w:t>13</w:t>
+        <w:t>1</w:t>
+      </w:r>
+      <w:r>
+        <w:rPr>
+          <w:rFonts w:eastAsia="Times New Roman" w:cs="Times New Roman"/>
+          <w:kern w:val="0"/>
+          <w:szCs w:val="28"/>
+          <w:lang w:eastAsia="ru-RU"/>
+          <w14:ligatures w14:val="none"/>
+        </w:rPr>
+        <w:t>5</w:t>
       </w:r>
     </w:p>
     <w:p>
@@ -1487,9 +1459,11 @@
         <w:ind w:firstLine="0"/>
         <w:rPr>
           <w:rFonts w:cs="Times New Roman"/>
-          <w:szCs w:val="28"/>
-        </w:rPr>
-      </w:pPr>
+        </w:rPr>
+      </w:pPr>
+      <w:r>
+        <w:br/>
+      </w:r>
     </w:p>
     <w:p>
       <w:pPr>
@@ -1567,7 +1541,6 @@
         <w:spacing w:before="280" w:after="280"/>
         <w:jc w:val="left"/>
       </w:pPr>
-      <w:proofErr w:type="spellStart"/>
       <w:r>
         <w:rPr>
           <w:rFonts w:cs="Times New Roman"/>
@@ -1576,7 +1549,6 @@
         <w:lastRenderedPageBreak/>
         <w:t>Содержание</w:t>
       </w:r>
-      <w:proofErr w:type="spellEnd"/>
     </w:p>
     <w:p>
       <w:pPr>
@@ -2810,15 +2782,7 @@
         <w:t>Компания</w:t>
       </w:r>
       <w:r>
-        <w:t>» и АО «</w:t>
-      </w:r>
-      <w:proofErr w:type="spellStart"/>
-      <w:r>
-        <w:t>Окенит</w:t>
-      </w:r>
-      <w:proofErr w:type="spellEnd"/>
-      <w:r>
-        <w:t>».</w:t>
+        <w:t>» и АО «Окенит».</w:t>
       </w:r>
     </w:p>
     <w:p>
@@ -3163,47 +3127,115 @@
         <w:t xml:space="preserve">- </w:t>
       </w:r>
       <w:r>
+        <w:t>Система должна анализировать весь входящий и исходящий трафик в режиме реального времени между внутренней сетью компании и внешними сетями</w:t>
+      </w:r>
+      <w:r>
+        <w:t>,</w:t>
+      </w:r>
+      <w:r>
+        <w:t xml:space="preserve"> а также между различными сегментами внутренней сети</w:t>
+      </w:r>
+      <w:r>
+        <w:t xml:space="preserve"> (протоколы </w:t>
+      </w:r>
+      <w:r>
+        <w:t>HTTP, HTTPS, DNS, SMTP, FTP, SSH, Telnet, RDP</w:t>
+      </w:r>
+      <w:r>
+        <w:t xml:space="preserve">, </w:t>
+      </w:r>
+      <w:r>
+        <w:rPr>
+          <w:lang w:val="en-US"/>
+        </w:rPr>
+        <w:t>TCP</w:t>
+      </w:r>
+      <w:r>
+        <w:t xml:space="preserve">, </w:t>
+      </w:r>
+      <w:r>
+        <w:rPr>
+          <w:lang w:val="en-US"/>
+        </w:rPr>
+        <w:t>UDP</w:t>
+      </w:r>
+      <w:r>
+        <w:t xml:space="preserve">, </w:t>
+      </w:r>
+      <w:r>
+        <w:rPr>
+          <w:lang w:val="en-US"/>
+        </w:rPr>
+        <w:t>ARP</w:t>
+      </w:r>
+      <w:r>
+        <w:t>)</w:t>
+      </w:r>
+      <w:r>
+        <w:t>.</w:t>
+      </w:r>
+    </w:p>
+    <w:p>
+      <w:r>
         <w:rPr>
           <w:lang w:eastAsia="ru-RU"/>
         </w:rPr>
-        <w:t>Система должна анализировать весь входящий и исходящий сетевой трафик в режиме реального времени.</w:t>
+        <w:t xml:space="preserve">- </w:t>
       </w:r>
       <w:r>
         <w:rPr>
           <w:lang w:eastAsia="ru-RU"/>
         </w:rPr>
-        <w:t xml:space="preserve"> Куда откуда по каким протоколам</w:t>
-      </w:r>
-    </w:p>
-    <w:p>
-      <w:pPr>
+        <w:t>Обнаружение угроз должно основываться на сигнатурах (известные атаки</w:t>
+      </w:r>
+      <w:r>
         <w:rPr>
           <w:lang w:eastAsia="ru-RU"/>
         </w:rPr>
-      </w:pPr>
+        <w:t xml:space="preserve"> </w:t>
+      </w:r>
       <w:r>
         <w:rPr>
           <w:lang w:eastAsia="ru-RU"/>
         </w:rPr>
-        <w:t xml:space="preserve">- </w:t>
+        <w:t>–</w:t>
       </w:r>
       <w:r>
         <w:rPr>
           <w:lang w:eastAsia="ru-RU"/>
         </w:rPr>
-        <w:t>Обнаружение угроз должно основываться на сигнатурах (известные атаки) и анализе аномалий (необычное поведение).</w:t>
+        <w:t xml:space="preserve"> </w:t>
       </w:r>
       <w:r>
         <w:rPr>
           <w:lang w:eastAsia="ru-RU"/>
         </w:rPr>
-        <w:t xml:space="preserve"> Что за сигнатура откуда берутся</w:t>
-      </w:r>
-    </w:p>
-    <w:p>
-      <w:pPr>
-        <w:suppressAutoHyphens w:val="0"/>
-        <w:spacing w:before="100" w:after="100" w:line="240" w:lineRule="auto"/>
+        <w:t xml:space="preserve">базы </w:t>
+      </w:r>
+      <w:r>
+        <w:t>Emerging Threats и Snort</w:t>
+      </w:r>
+      <w:r>
+        <w:rPr>
+          <w:lang w:eastAsia="ru-RU"/>
+        </w:rPr>
+        <w:t xml:space="preserve">) и </w:t>
+      </w:r>
+      <w:r>
+        <w:t>о</w:t>
+      </w:r>
+      <w:r>
+        <w:t>бнаружени</w:t>
+      </w:r>
+      <w:r>
+        <w:t>и</w:t>
+      </w:r>
+      <w:r>
+        <w:t xml:space="preserve"> аномалий в поведении сетевого трафика на основе анализа шаблонов обычной активности, что позволяет выявлять потенциальные атаки типа zero-day или неизвестные угрозы.</w:t>
+      </w:r>
+    </w:p>
+    <w:p>
+      <w:pPr>
         <w:rPr>
           <w:rFonts w:eastAsia="Times New Roman" w:cs="Times New Roman"/>
           <w:kern w:val="0"/>
@@ -3268,29 +3300,23 @@
         <w:t xml:space="preserve">- </w:t>
       </w:r>
       <w:r>
+        <w:t>Система должна иметь возможность блокировать вредоносный трафик на основании обнаруженных угроз. Например, если система идентифицирует попытку SQL-инъекции через HTTP-запрос на веб-сервер, IPS должна автоматически блокировать запрос на уровне шлюза.</w:t>
+      </w:r>
+    </w:p>
+    <w:p>
+      <w:pPr>
         <w:rPr>
           <w:lang w:eastAsia="ru-RU"/>
         </w:rPr>
-        <w:t>Система должна иметь возможность не только обнаруживать, но и автоматически предотвращать атаки, блокируя вредоносный трафик.</w:t>
-      </w:r>
-    </w:p>
-    <w:p>
-      <w:pPr>
+      </w:pPr>
+      <w:r>
         <w:rPr>
           <w:lang w:eastAsia="ru-RU"/>
         </w:rPr>
-      </w:pPr>
-      <w:r>
-        <w:rPr>
-          <w:lang w:eastAsia="ru-RU"/>
-        </w:rPr>
         <w:t xml:space="preserve">- </w:t>
       </w:r>
       <w:r>
-        <w:rPr>
-          <w:lang w:eastAsia="ru-RU"/>
-        </w:rPr>
-        <w:t>Автоматическая блокировка трафика должна быть настраиваемой (в зависимости от угрозы, типа атаки, сегмента сети и т.д.).</w:t>
+        <w:t>Блокировки могут быть настроены в зависимости от типа угрозы, конкретного сегмента сети (например, блокировка на уровне внутреннего сегмента или между DMZ и внутренней сетью), или политики безопасности (блокировка всех подозрительных запросов или только специфических типов).</w:t>
       </w:r>
     </w:p>
     <w:p>
@@ -3361,53 +3387,69 @@
         <w:t xml:space="preserve">- </w:t>
       </w:r>
       <w:r>
+        <w:t>Система должна позволять создавать и настраивать собственные правила для обнаружения специфических угроз, которые могут быть уникальны для инфраструктуры или бизнес-процессов организации.</w:t>
+      </w:r>
+      <w:r>
+        <w:t xml:space="preserve"> </w:t>
+      </w:r>
+      <w:r>
+        <w:t xml:space="preserve">Правила </w:t>
+      </w:r>
+      <w:r>
+        <w:lastRenderedPageBreak/>
+        <w:t xml:space="preserve">записываются в виде файлов с расширением </w:t>
+      </w:r>
+      <w:r>
+        <w:t>.</w:t>
+      </w:r>
+      <w:r>
+        <w:rPr>
+          <w:lang w:val="en-US"/>
+        </w:rPr>
+        <w:t>rule</w:t>
+      </w:r>
+      <w:r>
+        <w:t xml:space="preserve">, пути к пользовательским правилам указываются в конфигурационном файле с расширением </w:t>
+      </w:r>
+      <w:r>
+        <w:t>.</w:t>
+      </w:r>
+      <w:r>
+        <w:rPr>
+          <w:lang w:val="en-US"/>
+        </w:rPr>
+        <w:t>conf</w:t>
+      </w:r>
+      <w:r>
+        <w:t xml:space="preserve">. </w:t>
+      </w:r>
+    </w:p>
+    <w:p>
+      <w:pPr>
         <w:rPr>
           <w:lang w:eastAsia="ru-RU"/>
         </w:rPr>
-        <w:t xml:space="preserve">Поддержка </w:t>
-      </w:r>
+      </w:pPr>
       <w:r>
         <w:rPr>
           <w:lang w:eastAsia="ru-RU"/>
         </w:rPr>
-        <w:t>пользовательских</w:t>
-      </w:r>
-      <w:r>
-        <w:rPr>
-          <w:lang w:eastAsia="ru-RU"/>
-        </w:rPr>
-        <w:t xml:space="preserve"> правил для детектирования уникальных угроз или специфических требований бизнеса.</w:t>
-      </w:r>
-    </w:p>
-    <w:p>
-      <w:pPr>
-        <w:rPr>
-          <w:lang w:eastAsia="ru-RU"/>
-        </w:rPr>
-      </w:pPr>
-      <w:r>
-        <w:rPr>
-          <w:lang w:eastAsia="ru-RU"/>
-        </w:rPr>
         <w:t xml:space="preserve">- </w:t>
       </w:r>
       <w:r>
-        <w:rPr>
-          <w:lang w:eastAsia="ru-RU"/>
-        </w:rPr>
-        <w:t xml:space="preserve">Возможность использовать базы данных сигнатур </w:t>
-      </w:r>
-      <w:r>
-        <w:rPr>
-          <w:lang w:val="en-US" w:eastAsia="ru-RU"/>
-        </w:rPr>
-        <w:t>Suricata</w:t>
-      </w:r>
-      <w:r>
-        <w:rPr>
-          <w:lang w:eastAsia="ru-RU"/>
-        </w:rPr>
-        <w:t xml:space="preserve"> с регулярными обновлениями.</w:t>
+        <w:t>Привила должны</w:t>
+      </w:r>
+      <w:r>
+        <w:t xml:space="preserve"> иметь</w:t>
+      </w:r>
+      <w:r>
+        <w:t xml:space="preserve"> </w:t>
+      </w:r>
+      <w:r>
+        <w:t>в</w:t>
+      </w:r>
+      <w:r>
+        <w:t>озможность гибкой настройки фильтрации по типу трафика (например, HTTP, FTP, DNS).</w:t>
       </w:r>
     </w:p>
     <w:p>
@@ -3465,32 +3507,70 @@
         <w:rPr>
           <w:lang w:eastAsia="ru-RU"/>
         </w:rPr>
-        <w:t xml:space="preserve">- </w:t>
+        <w:t>-</w:t>
       </w:r>
       <w:r>
         <w:rPr>
           <w:lang w:eastAsia="ru-RU"/>
         </w:rPr>
-        <w:t>Система должна поддерживать глубокую проверку пакетов (DPI) для таких протоколов, как TCP, UDP, HTTP, DNS, TLS, SSH, FTP и других.</w:t>
-      </w:r>
-    </w:p>
-    <w:p>
-      <w:pPr>
+        <w:t xml:space="preserve"> </w:t>
+      </w:r>
+      <w:r>
+        <w:t>Система</w:t>
+      </w:r>
+      <w:r>
+        <w:t xml:space="preserve"> должна анализировать как заголовки пакетов, так и содержимое данных, проходящих через сеть для идентификации атак, маскирующихся под обычный трафик.</w:t>
+      </w:r>
+      <w:r>
         <w:rPr>
           <w:lang w:eastAsia="ru-RU"/>
         </w:rPr>
-      </w:pPr>
+        <w:t xml:space="preserve"> </w:t>
+      </w:r>
       <w:r>
         <w:rPr>
           <w:lang w:eastAsia="ru-RU"/>
         </w:rPr>
-        <w:t xml:space="preserve">- </w:t>
+        <w:t>Проверка осуществляется д</w:t>
       </w:r>
       <w:r>
         <w:rPr>
           <w:lang w:eastAsia="ru-RU"/>
         </w:rPr>
-        <w:t>Анализ должен включать как уровень приложений, так и сетевой уровень.</w:t>
+        <w:t xml:space="preserve">ля таких протоколов, как </w:t>
+      </w:r>
+      <w:r>
+        <w:t xml:space="preserve">HTTP, HTTPS, DNS, SMTP, FTP, SSH, Telnet, RDP, </w:t>
+      </w:r>
+      <w:r>
+        <w:rPr>
+          <w:lang w:val="en-US"/>
+        </w:rPr>
+        <w:t>TCP</w:t>
+      </w:r>
+      <w:r>
+        <w:t xml:space="preserve">, </w:t>
+      </w:r>
+      <w:r>
+        <w:rPr>
+          <w:lang w:val="en-US"/>
+        </w:rPr>
+        <w:t>UDP</w:t>
+      </w:r>
+      <w:r>
+        <w:t xml:space="preserve">, </w:t>
+      </w:r>
+      <w:r>
+        <w:rPr>
+          <w:lang w:val="en-US"/>
+        </w:rPr>
+        <w:t>ARP</w:t>
+      </w:r>
+      <w:r>
+        <w:rPr>
+          <w:lang w:eastAsia="ru-RU"/>
+        </w:rPr>
+        <w:t>.</w:t>
       </w:r>
     </w:p>
     <w:p>
@@ -3513,7 +3593,6 @@
           <w:lang w:eastAsia="ru-RU"/>
           <w14:ligatures w14:val="none"/>
         </w:rPr>
-        <w:lastRenderedPageBreak/>
         <w:t xml:space="preserve">5. </w:t>
       </w:r>
       <w:r>
@@ -3555,7 +3634,10 @@
         <w:rPr>
           <w:lang w:eastAsia="ru-RU"/>
         </w:rPr>
-        <w:t>Логирование всех событий, включая детектированные угрозы, предупреждения и действия по блокировке.</w:t>
+        <w:t xml:space="preserve">Система </w:t>
+      </w:r>
+      <w:r>
+        <w:t>должна фиксировать все события, связанные с обнаружением угроз, включая детектированные атаки, действия системы (блокировки, уведомления), а также информацию о заблокированных пакетах и соединениях.</w:t>
       </w:r>
     </w:p>
     <w:p>
@@ -3571,24 +3653,40 @@
         <w:t xml:space="preserve">- </w:t>
       </w:r>
       <w:r>
-        <w:rPr>
-          <w:lang w:eastAsia="ru-RU"/>
-        </w:rPr>
-        <w:t xml:space="preserve">Сбор метаданных и </w:t>
-      </w:r>
-      <w:proofErr w:type="spellStart"/>
-      <w:r>
-        <w:rPr>
-          <w:lang w:eastAsia="ru-RU"/>
-        </w:rPr>
-        <w:t>NetFlow</w:t>
-      </w:r>
-      <w:proofErr w:type="spellEnd"/>
-      <w:r>
-        <w:rPr>
-          <w:lang w:eastAsia="ru-RU"/>
-        </w:rPr>
-        <w:t xml:space="preserve"> для последующего анализа.</w:t>
+        <w:t>Логи</w:t>
+      </w:r>
+      <w:r>
+        <w:t xml:space="preserve"> должны содержать подробную информацию о каждом событии, включая:</w:t>
+      </w:r>
+      <w:r>
+        <w:t xml:space="preserve"> в</w:t>
+      </w:r>
+      <w:r>
+        <w:t>ремя и дату инцидента</w:t>
+      </w:r>
+      <w:r>
+        <w:t xml:space="preserve">, </w:t>
+      </w:r>
+      <w:r>
+        <w:t>IP-адреса источника и назначения</w:t>
+      </w:r>
+      <w:r>
+        <w:t>, сетевой п</w:t>
+      </w:r>
+      <w:r>
+        <w:t>ротокол</w:t>
+      </w:r>
+      <w:r>
+        <w:t>, т</w:t>
+      </w:r>
+      <w:r>
+        <w:t>ип обнаруженной атаки или аномалии</w:t>
+      </w:r>
+      <w:r>
+        <w:t>, д</w:t>
+      </w:r>
+      <w:r>
+        <w:t>ействие, предпринятое системой (блокировка, уведомление).</w:t>
       </w:r>
     </w:p>
     <w:p>
@@ -3663,6 +3761,34 @@
       <w:pPr>
         <w:spacing w:before="280" w:after="280"/>
         <w:ind w:firstLine="708"/>
+      </w:pPr>
+      <w:r>
+        <w:lastRenderedPageBreak/>
+        <w:t>Для обеспечения бесперебойной работы системы IDS/IPS рекомендуется наличие квалифицированного персонала с навыками управления системами сетевой безопасности, анализа угроз и реагирования на инциденты.</w:t>
+      </w:r>
+    </w:p>
+    <w:p>
+      <w:pPr>
+        <w:spacing w:before="280" w:after="280"/>
+        <w:ind w:firstLine="708"/>
+      </w:pPr>
+      <w:r>
+        <w:t>Система должна находиться под постоянным контролем в режиме 24/7, с возможностью немедленного реагирования на инциденты. Для этого могут использоваться как автоматизированные системы оповещения, так и команда специалистов, ответственная за мониторинг и управление системой безопасности.</w:t>
+      </w:r>
+    </w:p>
+    <w:p>
+      <w:pPr>
+        <w:spacing w:before="280" w:after="280"/>
+        <w:ind w:firstLine="708"/>
+      </w:pPr>
+      <w:r>
+        <w:t>Система должна поддерживать механизмы резервирования, включая резервные источники питания (UPS), резервирование критических компонентов (двойные сетевые адаптеры, резервные серверы), а также автоматический перезапуск системы в случае сбоя. Это обеспечит отказоустойчивость системы и минимизирует время простоя.</w:t>
+      </w:r>
+    </w:p>
+    <w:p>
+      <w:pPr>
+        <w:spacing w:before="280" w:after="280"/>
+        <w:ind w:firstLine="708"/>
         <w:rPr>
           <w:rFonts w:eastAsia="Times New Roman" w:cs="Times New Roman"/>
           <w:kern w:val="0"/>
@@ -3672,50 +3798,7 @@
         </w:rPr>
       </w:pPr>
       <w:r>
-        <w:rPr>
-          <w:rFonts w:eastAsia="Times New Roman" w:cs="Times New Roman"/>
-          <w:kern w:val="0"/>
-          <w:szCs w:val="28"/>
-          <w:lang w:eastAsia="ru-RU"/>
-          <w14:ligatures w14:val="none"/>
-        </w:rPr>
-        <w:t>Требования к персоналу, 24/7 должна работать</w:t>
-      </w:r>
-    </w:p>
-    <w:p>
-      <w:pPr>
-        <w:spacing w:before="280" w:after="280"/>
-        <w:ind w:firstLine="708"/>
-        <w:rPr>
-          <w:rFonts w:eastAsia="Times New Roman" w:cs="Times New Roman"/>
-          <w:kern w:val="0"/>
-          <w:szCs w:val="28"/>
-          <w:lang w:eastAsia="ru-RU"/>
-          <w14:ligatures w14:val="none"/>
-        </w:rPr>
-      </w:pPr>
-    </w:p>
-    <w:p>
-      <w:pPr>
-        <w:spacing w:before="280" w:after="280"/>
-        <w:ind w:firstLine="708"/>
-        <w:rPr>
-          <w:rFonts w:eastAsia="Times New Roman" w:cs="Times New Roman"/>
-          <w:kern w:val="0"/>
-          <w:szCs w:val="28"/>
-          <w:lang w:eastAsia="ru-RU"/>
-          <w14:ligatures w14:val="none"/>
-        </w:rPr>
-      </w:pPr>
-      <w:r>
-        <w:rPr>
-          <w:rFonts w:eastAsia="Times New Roman" w:cs="Times New Roman"/>
-          <w:kern w:val="0"/>
-          <w:szCs w:val="28"/>
-          <w:lang w:eastAsia="ru-RU"/>
-          <w14:ligatures w14:val="none"/>
-        </w:rPr>
-        <w:t>Надёжность</w:t>
+        <w:t>В случае сбоя система должна поддерживать возможность автоматического восстановления работоспособности с сохранением данных логирования и состояния сети до сбоя. Среднее время восстановления (MTTR) должно составлять не более 30 минут.</w:t>
       </w:r>
     </w:p>
     <w:p>
@@ -4006,8 +4089,236 @@
           <w:lang w:eastAsia="ru-RU"/>
           <w14:ligatures w14:val="none"/>
         </w:rPr>
+        <w:t>Библиотеки</w:t>
+      </w:r>
+      <w:r>
+        <w:rPr>
+          <w:rFonts w:eastAsia="Times New Roman" w:cs="Times New Roman"/>
+          <w:kern w:val="0"/>
+          <w:szCs w:val="28"/>
+          <w:lang w:eastAsia="ru-RU"/>
+          <w14:ligatures w14:val="none"/>
+        </w:rPr>
+        <w:t xml:space="preserve">, </w:t>
+      </w:r>
+      <w:r>
+        <w:rPr>
+          <w:rFonts w:eastAsia="Times New Roman" w:cs="Times New Roman"/>
+          <w:kern w:val="0"/>
+          <w:szCs w:val="28"/>
+          <w:lang w:eastAsia="ru-RU"/>
+          <w14:ligatures w14:val="none"/>
+        </w:rPr>
+        <w:t>требуемые для установки:</w:t>
+      </w:r>
+    </w:p>
+    <w:p>
+      <w:pPr>
+        <w:ind w:left="709" w:firstLine="0"/>
+        <w:rPr>
+          <w:rFonts w:eastAsia="Times New Roman" w:cs="Times New Roman"/>
+          <w:kern w:val="0"/>
+          <w:szCs w:val="28"/>
+          <w:lang w:val="en-US" w:eastAsia="ru-RU"/>
+          <w14:ligatures w14:val="none"/>
+        </w:rPr>
+      </w:pPr>
+      <w:r>
+        <w:rPr>
+          <w:rFonts w:eastAsia="Times New Roman" w:cs="Times New Roman"/>
+          <w:kern w:val="0"/>
+          <w:szCs w:val="28"/>
+          <w:lang w:val="en-US" w:eastAsia="ru-RU"/>
+          <w14:ligatures w14:val="none"/>
+        </w:rPr>
         <w:lastRenderedPageBreak/>
-        <w:t xml:space="preserve">Библиотеки, требования к информационным структурам который подаются на вход, ограничения </w:t>
+        <w:t xml:space="preserve">- </w:t>
+      </w:r>
+      <w:r>
+        <w:rPr>
+          <w:rFonts w:eastAsia="Times New Roman" w:cs="Times New Roman"/>
+          <w:kern w:val="0"/>
+          <w:szCs w:val="28"/>
+          <w:lang w:val="en-US" w:eastAsia="ru-RU"/>
+          <w14:ligatures w14:val="none"/>
+        </w:rPr>
+        <w:t>libjansson, libpcap, libpcre2, libyaml, zlib</w:t>
+      </w:r>
+    </w:p>
+    <w:p>
+      <w:pPr>
+        <w:ind w:left="709" w:firstLine="0"/>
+        <w:rPr>
+          <w:rFonts w:eastAsia="Times New Roman" w:cs="Times New Roman"/>
+          <w:kern w:val="0"/>
+          <w:szCs w:val="28"/>
+          <w:lang w:eastAsia="ru-RU"/>
+          <w14:ligatures w14:val="none"/>
+        </w:rPr>
+      </w:pPr>
+      <w:r>
+        <w:rPr>
+          <w:rFonts w:eastAsia="Times New Roman" w:cs="Times New Roman"/>
+          <w:kern w:val="0"/>
+          <w:szCs w:val="28"/>
+          <w:lang w:eastAsia="ru-RU"/>
+          <w14:ligatures w14:val="none"/>
+        </w:rPr>
+        <w:t>Утилиты, требуемые для установки:</w:t>
+      </w:r>
+    </w:p>
+    <w:p>
+      <w:pPr>
+        <w:ind w:left="709" w:firstLine="0"/>
+        <w:rPr>
+          <w:rFonts w:eastAsia="Times New Roman" w:cs="Times New Roman"/>
+          <w:kern w:val="0"/>
+          <w:szCs w:val="28"/>
+          <w:lang w:val="en-US" w:eastAsia="ru-RU"/>
+          <w14:ligatures w14:val="none"/>
+        </w:rPr>
+      </w:pPr>
+      <w:r>
+        <w:rPr>
+          <w:rFonts w:eastAsia="Times New Roman" w:cs="Times New Roman"/>
+          <w:kern w:val="0"/>
+          <w:szCs w:val="28"/>
+          <w:lang w:val="en-US" w:eastAsia="ru-RU"/>
+          <w14:ligatures w14:val="none"/>
+        </w:rPr>
+        <w:t xml:space="preserve">- </w:t>
+      </w:r>
+      <w:r>
+        <w:rPr>
+          <w:rFonts w:eastAsia="Times New Roman" w:cs="Times New Roman"/>
+          <w:kern w:val="0"/>
+          <w:szCs w:val="28"/>
+          <w:lang w:val="en-US" w:eastAsia="ru-RU"/>
+          <w14:ligatures w14:val="none"/>
+        </w:rPr>
+        <w:t>make</w:t>
+      </w:r>
+      <w:r>
+        <w:rPr>
+          <w:rFonts w:eastAsia="Times New Roman" w:cs="Times New Roman"/>
+          <w:kern w:val="0"/>
+          <w:szCs w:val="28"/>
+          <w:lang w:val="en-US" w:eastAsia="ru-RU"/>
+          <w14:ligatures w14:val="none"/>
+        </w:rPr>
+        <w:t>,</w:t>
+      </w:r>
+      <w:r>
+        <w:rPr>
+          <w:rFonts w:eastAsia="Times New Roman" w:cs="Times New Roman"/>
+          <w:kern w:val="0"/>
+          <w:szCs w:val="28"/>
+          <w:lang w:val="en-US" w:eastAsia="ru-RU"/>
+          <w14:ligatures w14:val="none"/>
+        </w:rPr>
+        <w:t xml:space="preserve"> gcc (</w:t>
+      </w:r>
+      <w:r>
+        <w:rPr>
+          <w:rFonts w:eastAsia="Times New Roman" w:cs="Times New Roman"/>
+          <w:kern w:val="0"/>
+          <w:szCs w:val="28"/>
+          <w:lang w:eastAsia="ru-RU"/>
+          <w14:ligatures w14:val="none"/>
+        </w:rPr>
+        <w:t>или</w:t>
+      </w:r>
+      <w:r>
+        <w:rPr>
+          <w:rFonts w:eastAsia="Times New Roman" w:cs="Times New Roman"/>
+          <w:kern w:val="0"/>
+          <w:szCs w:val="28"/>
+          <w:lang w:val="en-US" w:eastAsia="ru-RU"/>
+          <w14:ligatures w14:val="none"/>
+        </w:rPr>
+        <w:t xml:space="preserve"> clang)</w:t>
+      </w:r>
+      <w:r>
+        <w:rPr>
+          <w:rFonts w:eastAsia="Times New Roman" w:cs="Times New Roman"/>
+          <w:kern w:val="0"/>
+          <w:szCs w:val="28"/>
+          <w:lang w:val="en-US" w:eastAsia="ru-RU"/>
+          <w14:ligatures w14:val="none"/>
+        </w:rPr>
+        <w:t>,</w:t>
+      </w:r>
+      <w:r>
+        <w:rPr>
+          <w:rFonts w:eastAsia="Times New Roman" w:cs="Times New Roman"/>
+          <w:kern w:val="0"/>
+          <w:szCs w:val="28"/>
+          <w:lang w:val="en-US" w:eastAsia="ru-RU"/>
+          <w14:ligatures w14:val="none"/>
+        </w:rPr>
+        <w:t xml:space="preserve"> pkg-config</w:t>
+      </w:r>
+      <w:r>
+        <w:rPr>
+          <w:rFonts w:eastAsia="Times New Roman" w:cs="Times New Roman"/>
+          <w:kern w:val="0"/>
+          <w:szCs w:val="28"/>
+          <w:lang w:val="en-US" w:eastAsia="ru-RU"/>
+          <w14:ligatures w14:val="none"/>
+        </w:rPr>
+        <w:t>,</w:t>
+      </w:r>
+      <w:r>
+        <w:rPr>
+          <w:rFonts w:eastAsia="Times New Roman" w:cs="Times New Roman"/>
+          <w:kern w:val="0"/>
+          <w:szCs w:val="28"/>
+          <w:lang w:val="en-US" w:eastAsia="ru-RU"/>
+          <w14:ligatures w14:val="none"/>
+        </w:rPr>
+        <w:t xml:space="preserve"> rustc</w:t>
+      </w:r>
+      <w:r>
+        <w:rPr>
+          <w:rFonts w:eastAsia="Times New Roman" w:cs="Times New Roman"/>
+          <w:kern w:val="0"/>
+          <w:szCs w:val="28"/>
+          <w:lang w:val="en-US" w:eastAsia="ru-RU"/>
+          <w14:ligatures w14:val="none"/>
+        </w:rPr>
+        <w:t>,</w:t>
+      </w:r>
+      <w:r>
+        <w:rPr>
+          <w:rFonts w:eastAsia="Times New Roman" w:cs="Times New Roman"/>
+          <w:kern w:val="0"/>
+          <w:szCs w:val="28"/>
+          <w:lang w:val="en-US" w:eastAsia="ru-RU"/>
+          <w14:ligatures w14:val="none"/>
+        </w:rPr>
+        <w:t xml:space="preserve"> cargo</w:t>
+      </w:r>
+    </w:p>
+    <w:p>
+      <w:pPr>
+        <w:ind w:left="709" w:firstLine="0"/>
+        <w:rPr>
+          <w:rFonts w:eastAsia="Times New Roman" w:cs="Times New Roman"/>
+          <w:kern w:val="0"/>
+          <w:szCs w:val="28"/>
+          <w:lang w:eastAsia="ru-RU"/>
+          <w14:ligatures w14:val="none"/>
+        </w:rPr>
+      </w:pPr>
+      <w:r>
+        <w:rPr>
+          <w:rFonts w:eastAsia="Times New Roman" w:cs="Times New Roman"/>
+          <w:kern w:val="0"/>
+          <w:szCs w:val="28"/>
+          <w:lang w:eastAsia="ru-RU"/>
+          <w14:ligatures w14:val="none"/>
+        </w:rPr>
+        <w:t xml:space="preserve">, требования к информационным структурам который подаются на вход, ограничения </w:t>
       </w:r>
     </w:p>
     <w:p>
@@ -4405,6 +4716,18 @@
         </w:rPr>
         <w:t>Передача в постоянную эксплуатацию</w:t>
       </w:r>
+    </w:p>
+    <w:p>
+      <w:pPr>
+        <w:spacing w:before="280" w:after="280"/>
+        <w:rPr>
+          <w:rFonts w:eastAsia="Times New Roman" w:cs="Times New Roman"/>
+          <w:kern w:val="0"/>
+          <w:szCs w:val="28"/>
+          <w:lang w:eastAsia="ru-RU"/>
+          <w14:ligatures w14:val="none"/>
+        </w:rPr>
+      </w:pPr>
     </w:p>
     <w:p>
       <w:pPr>
@@ -4631,6 +4954,102 @@
           <w:szCs w:val="28"/>
         </w:rPr>
       </w:pPr>
+      <w:r>
+        <w:rPr>
+          <w:szCs w:val="28"/>
+        </w:rPr>
+        <w:t>В процессе разработки программного средства осуществляется постоянный контроль его качества. Разработка включает следующие этапы:</w:t>
+      </w:r>
+    </w:p>
+    <w:p>
+      <w:pPr>
+        <w:numPr>
+          <w:ilvl w:val="0"/>
+          <w:numId w:val="18"/>
+        </w:numPr>
+        <w:spacing w:before="280" w:after="280"/>
+        <w:rPr>
+          <w:szCs w:val="28"/>
+        </w:rPr>
+      </w:pPr>
+      <w:r>
+        <w:rPr>
+          <w:szCs w:val="28"/>
+        </w:rPr>
+        <w:t>Анализ требований и подготовка технического задания;</w:t>
+      </w:r>
+    </w:p>
+    <w:p>
+      <w:pPr>
+        <w:numPr>
+          <w:ilvl w:val="0"/>
+          <w:numId w:val="18"/>
+        </w:numPr>
+        <w:spacing w:before="280" w:after="280"/>
+        <w:rPr>
+          <w:szCs w:val="28"/>
+        </w:rPr>
+      </w:pPr>
+      <w:r>
+        <w:rPr>
+          <w:szCs w:val="28"/>
+        </w:rPr>
+        <w:t>Проектирование архитектуры системы и компонентов;</w:t>
+      </w:r>
+    </w:p>
+    <w:p>
+      <w:pPr>
+        <w:numPr>
+          <w:ilvl w:val="0"/>
+          <w:numId w:val="18"/>
+        </w:numPr>
+        <w:spacing w:before="280" w:after="280"/>
+        <w:rPr>
+          <w:szCs w:val="28"/>
+        </w:rPr>
+      </w:pPr>
+      <w:r>
+        <w:rPr>
+          <w:szCs w:val="28"/>
+        </w:rPr>
+        <w:t>Написание и отладка программного кода;</w:t>
+      </w:r>
+    </w:p>
+    <w:p>
+      <w:pPr>
+        <w:numPr>
+          <w:ilvl w:val="0"/>
+          <w:numId w:val="18"/>
+        </w:numPr>
+        <w:spacing w:before="280" w:after="280"/>
+        <w:rPr>
+          <w:szCs w:val="28"/>
+        </w:rPr>
+      </w:pPr>
+      <w:r>
+        <w:rPr>
+          <w:szCs w:val="28"/>
+        </w:rPr>
+        <w:t>Тестирование на каждом этапе разработки (модульное, интеграционное и системное тестирование);</w:t>
+      </w:r>
+    </w:p>
+    <w:p>
+      <w:pPr>
+        <w:numPr>
+          <w:ilvl w:val="0"/>
+          <w:numId w:val="18"/>
+        </w:numPr>
+        <w:spacing w:before="280" w:after="280"/>
+        <w:rPr>
+          <w:szCs w:val="28"/>
+        </w:rPr>
+      </w:pPr>
+      <w:r>
+        <w:rPr>
+          <w:szCs w:val="28"/>
+        </w:rPr>
+        <w:t>Подготовка документации (руководство пользователя, техническая документация).</w:t>
+      </w:r>
     </w:p>
     <w:p>
       <w:pPr>
@@ -4640,6 +5059,12 @@
           <w:szCs w:val="28"/>
         </w:rPr>
       </w:pPr>
+      <w:r>
+        <w:rPr>
+          <w:szCs w:val="28"/>
+        </w:rPr>
+        <w:t>По завершении каждого этапа разработки проводится внутреннее тестирование разработчиком с целью проверки выполнения функциональных требований и выявления возможных ошибок.</w:t>
+      </w:r>
     </w:p>
     <w:p>
       <w:pPr>
@@ -4649,6 +5074,160 @@
           <w:szCs w:val="28"/>
         </w:rPr>
       </w:pPr>
+      <w:r>
+        <w:rPr>
+          <w:szCs w:val="28"/>
+        </w:rPr>
+        <w:t>Для фиксации результатов на этапе разработки составляется технический отчет, включающий описание выполненных задач, выявленных дефектов, способы их устранения, а также результат промежуточного тестирования.</w:t>
+      </w:r>
+    </w:p>
+    <w:p>
+      <w:pPr>
+        <w:spacing w:before="280" w:after="280"/>
+        <w:ind w:firstLine="708"/>
+        <w:rPr>
+          <w:szCs w:val="28"/>
+        </w:rPr>
+      </w:pPr>
+      <w:r>
+        <w:rPr>
+          <w:szCs w:val="28"/>
+        </w:rPr>
+        <w:t>Опытная эксплуатация</w:t>
+      </w:r>
+    </w:p>
+    <w:p>
+      <w:pPr>
+        <w:spacing w:before="280" w:after="280"/>
+        <w:ind w:firstLine="708"/>
+        <w:rPr>
+          <w:szCs w:val="28"/>
+        </w:rPr>
+      </w:pPr>
+      <w:r>
+        <w:rPr>
+          <w:szCs w:val="28"/>
+        </w:rPr>
+        <w:t>Опытная эксплуатация проводится после завершения разработки и предварительного тестирования программного средства в условиях, максимально приближенных к реальной эксплуатации.</w:t>
+      </w:r>
+    </w:p>
+    <w:p>
+      <w:pPr>
+        <w:spacing w:before="280" w:after="280"/>
+        <w:ind w:firstLine="708"/>
+        <w:rPr>
+          <w:szCs w:val="28"/>
+        </w:rPr>
+      </w:pPr>
+      <w:r>
+        <w:rPr>
+          <w:szCs w:val="28"/>
+        </w:rPr>
+        <w:t>В рамках данного этапа:</w:t>
+      </w:r>
+    </w:p>
+    <w:p>
+      <w:pPr>
+        <w:numPr>
+          <w:ilvl w:val="0"/>
+          <w:numId w:val="19"/>
+        </w:numPr>
+        <w:spacing w:before="280" w:after="280"/>
+        <w:rPr>
+          <w:szCs w:val="28"/>
+        </w:rPr>
+      </w:pPr>
+      <w:r>
+        <w:rPr>
+          <w:szCs w:val="28"/>
+        </w:rPr>
+        <w:t>Устанавливается тестовая версия программы в инфраструктуре Заказчика;</w:t>
+      </w:r>
+    </w:p>
+    <w:p>
+      <w:pPr>
+        <w:numPr>
+          <w:ilvl w:val="0"/>
+          <w:numId w:val="19"/>
+        </w:numPr>
+        <w:spacing w:before="280" w:after="280"/>
+        <w:rPr>
+          <w:szCs w:val="28"/>
+        </w:rPr>
+      </w:pPr>
+      <w:r>
+        <w:rPr>
+          <w:szCs w:val="28"/>
+        </w:rPr>
+        <w:t>Проводится проверка функциональности программного обеспечения в реальных рабочих условиях, с использованием реальных данных;</w:t>
+      </w:r>
+    </w:p>
+    <w:p>
+      <w:pPr>
+        <w:numPr>
+          <w:ilvl w:val="0"/>
+          <w:numId w:val="19"/>
+        </w:numPr>
+        <w:spacing w:before="280" w:after="280"/>
+        <w:rPr>
+          <w:szCs w:val="28"/>
+        </w:rPr>
+      </w:pPr>
+      <w:r>
+        <w:rPr>
+          <w:szCs w:val="28"/>
+        </w:rPr>
+        <w:lastRenderedPageBreak/>
+        <w:t>Анализируются показатели производительности системы, выявляются и устраняются недостатки, не обнаруженные на этапе разработки;</w:t>
+      </w:r>
+    </w:p>
+    <w:p>
+      <w:pPr>
+        <w:numPr>
+          <w:ilvl w:val="0"/>
+          <w:numId w:val="19"/>
+        </w:numPr>
+        <w:spacing w:before="280" w:after="280"/>
+        <w:rPr>
+          <w:szCs w:val="28"/>
+        </w:rPr>
+      </w:pPr>
+      <w:r>
+        <w:rPr>
+          <w:szCs w:val="28"/>
+        </w:rPr>
+        <w:t>Проводится дополнительное обучение персонала, если это предусмотрено условиями договора.</w:t>
+      </w:r>
+    </w:p>
+    <w:p>
+      <w:pPr>
+        <w:spacing w:before="280" w:after="280"/>
+        <w:ind w:firstLine="708"/>
+        <w:rPr>
+          <w:szCs w:val="28"/>
+        </w:rPr>
+      </w:pPr>
+      <w:r>
+        <w:rPr>
+          <w:szCs w:val="28"/>
+        </w:rPr>
+        <w:t>По завершении этапа опытной эксплуатации составляется акт приемки опытной эксплуатации, в котором фиксируются выявленные недостатки (если такие имеются), а также подтверждается готовность системы к вводу в постоянную эксплуатацию.</w:t>
+      </w:r>
+    </w:p>
+    <w:p>
+      <w:pPr>
+        <w:spacing w:before="280" w:after="280"/>
+        <w:ind w:firstLine="708"/>
+        <w:rPr>
+          <w:szCs w:val="28"/>
+        </w:rPr>
+      </w:pPr>
+      <w:r>
+        <w:rPr>
+          <w:szCs w:val="28"/>
+        </w:rPr>
+        <w:t>Передача в постоянную эксплуатацию</w:t>
+      </w:r>
     </w:p>
     <w:p>
       <w:pPr>
@@ -4893,17 +5472,8 @@
                 <w:sz w:val="20"/>
                 <w:szCs w:val="20"/>
               </w:rPr>
-              <w:t xml:space="preserve">№ </w:t>
+              <w:t>№ докум</w:t>
             </w:r>
-            <w:proofErr w:type="spellStart"/>
-            <w:r>
-              <w:rPr>
-                <w:sz w:val="20"/>
-                <w:szCs w:val="20"/>
-              </w:rPr>
-              <w:t>докум</w:t>
-            </w:r>
-            <w:proofErr w:type="spellEnd"/>
           </w:p>
         </w:tc>
         <w:tc>
@@ -5017,7 +5587,6 @@
                 <w:szCs w:val="18"/>
               </w:rPr>
             </w:pPr>
-            <w:proofErr w:type="spellStart"/>
             <w:r>
               <w:rPr>
                 <w:sz w:val="18"/>
@@ -5025,7 +5594,6 @@
               </w:rPr>
               <w:t>Изм</w:t>
             </w:r>
-            <w:proofErr w:type="spellEnd"/>
           </w:p>
         </w:tc>
         <w:tc>
@@ -5131,7 +5699,6 @@
                 <w:szCs w:val="20"/>
               </w:rPr>
             </w:pPr>
-            <w:proofErr w:type="spellStart"/>
             <w:r>
               <w:rPr>
                 <w:sz w:val="20"/>
@@ -5139,7 +5706,6 @@
               </w:rPr>
               <w:t>аннулир</w:t>
             </w:r>
-            <w:proofErr w:type="spellEnd"/>
           </w:p>
         </w:tc>
         <w:tc>
@@ -12017,6 +12583,155 @@
     </w:lvl>
   </w:abstractNum>
   <w:abstractNum w:abstractNumId="4" w15:restartNumberingAfterBreak="0">
+    <w:nsid w:val="24213370"/>
+    <w:multiLevelType w:val="multilevel"/>
+    <w:tmpl w:val="14C2A972"/>
+    <w:lvl w:ilvl="0">
+      <w:start w:val="1"/>
+      <w:numFmt w:val="bullet"/>
+      <w:lvlText w:val=""/>
+      <w:lvlJc w:val="left"/>
+      <w:pPr>
+        <w:tabs>
+          <w:tab w:val="num" w:pos="720"/>
+        </w:tabs>
+        <w:ind w:left="720" w:hanging="360"/>
+      </w:pPr>
+      <w:rPr>
+        <w:rFonts w:ascii="Symbol" w:hAnsi="Symbol" w:hint="default"/>
+        <w:sz w:val="20"/>
+      </w:rPr>
+    </w:lvl>
+    <w:lvl w:ilvl="1" w:tentative="1">
+      <w:start w:val="1"/>
+      <w:numFmt w:val="bullet"/>
+      <w:lvlText w:val="o"/>
+      <w:lvlJc w:val="left"/>
+      <w:pPr>
+        <w:tabs>
+          <w:tab w:val="num" w:pos="1440"/>
+        </w:tabs>
+        <w:ind w:left="1440" w:hanging="360"/>
+      </w:pPr>
+      <w:rPr>
+        <w:rFonts w:ascii="Courier New" w:hAnsi="Courier New" w:hint="default"/>
+        <w:sz w:val="20"/>
+      </w:rPr>
+    </w:lvl>
+    <w:lvl w:ilvl="2" w:tentative="1">
+      <w:start w:val="1"/>
+      <w:numFmt w:val="bullet"/>
+      <w:lvlText w:val=""/>
+      <w:lvlJc w:val="left"/>
+      <w:pPr>
+        <w:tabs>
+          <w:tab w:val="num" w:pos="2160"/>
+        </w:tabs>
+        <w:ind w:left="2160" w:hanging="360"/>
+      </w:pPr>
+      <w:rPr>
+        <w:rFonts w:ascii="Wingdings" w:hAnsi="Wingdings" w:hint="default"/>
+        <w:sz w:val="20"/>
+      </w:rPr>
+    </w:lvl>
+    <w:lvl w:ilvl="3" w:tentative="1">
+      <w:start w:val="1"/>
+      <w:numFmt w:val="bullet"/>
+      <w:lvlText w:val=""/>
+      <w:lvlJc w:val="left"/>
+      <w:pPr>
+        <w:tabs>
+          <w:tab w:val="num" w:pos="2880"/>
+        </w:tabs>
+        <w:ind w:left="2880" w:hanging="360"/>
+      </w:pPr>
+      <w:rPr>
+        <w:rFonts w:ascii="Wingdings" w:hAnsi="Wingdings" w:hint="default"/>
+        <w:sz w:val="20"/>
+      </w:rPr>
+    </w:lvl>
+    <w:lvl w:ilvl="4" w:tentative="1">
+      <w:start w:val="1"/>
+      <w:numFmt w:val="bullet"/>
+      <w:lvlText w:val=""/>
+      <w:lvlJc w:val="left"/>
+      <w:pPr>
+        <w:tabs>
+          <w:tab w:val="num" w:pos="3600"/>
+        </w:tabs>
+        <w:ind w:left="3600" w:hanging="360"/>
+      </w:pPr>
+      <w:rPr>
+        <w:rFonts w:ascii="Wingdings" w:hAnsi="Wingdings" w:hint="default"/>
+        <w:sz w:val="20"/>
+      </w:rPr>
+    </w:lvl>
+    <w:lvl w:ilvl="5" w:tentative="1">
+      <w:start w:val="1"/>
+      <w:numFmt w:val="bullet"/>
+      <w:lvlText w:val=""/>
+      <w:lvlJc w:val="left"/>
+      <w:pPr>
+        <w:tabs>
+          <w:tab w:val="num" w:pos="4320"/>
+        </w:tabs>
+        <w:ind w:left="4320" w:hanging="360"/>
+      </w:pPr>
+      <w:rPr>
+        <w:rFonts w:ascii="Wingdings" w:hAnsi="Wingdings" w:hint="default"/>
+        <w:sz w:val="20"/>
+      </w:rPr>
+    </w:lvl>
+    <w:lvl w:ilvl="6" w:tentative="1">
+      <w:start w:val="1"/>
+      <w:numFmt w:val="bullet"/>
+      <w:lvlText w:val=""/>
+      <w:lvlJc w:val="left"/>
+      <w:pPr>
+        <w:tabs>
+          <w:tab w:val="num" w:pos="5040"/>
+        </w:tabs>
+        <w:ind w:left="5040" w:hanging="360"/>
+      </w:pPr>
+      <w:rPr>
+        <w:rFonts w:ascii="Wingdings" w:hAnsi="Wingdings" w:hint="default"/>
+        <w:sz w:val="20"/>
+      </w:rPr>
+    </w:lvl>
+    <w:lvl w:ilvl="7" w:tentative="1">
+      <w:start w:val="1"/>
+      <w:numFmt w:val="bullet"/>
+      <w:lvlText w:val=""/>
+      <w:lvlJc w:val="left"/>
+      <w:pPr>
+        <w:tabs>
+          <w:tab w:val="num" w:pos="5760"/>
+        </w:tabs>
+        <w:ind w:left="5760" w:hanging="360"/>
+      </w:pPr>
+      <w:rPr>
+        <w:rFonts w:ascii="Wingdings" w:hAnsi="Wingdings" w:hint="default"/>
+        <w:sz w:val="20"/>
+      </w:rPr>
+    </w:lvl>
+    <w:lvl w:ilvl="8" w:tentative="1">
+      <w:start w:val="1"/>
+      <w:numFmt w:val="bullet"/>
+      <w:lvlText w:val=""/>
+      <w:lvlJc w:val="left"/>
+      <w:pPr>
+        <w:tabs>
+          <w:tab w:val="num" w:pos="6480"/>
+        </w:tabs>
+        <w:ind w:left="6480" w:hanging="360"/>
+      </w:pPr>
+      <w:rPr>
+        <w:rFonts w:ascii="Wingdings" w:hAnsi="Wingdings" w:hint="default"/>
+        <w:sz w:val="20"/>
+      </w:rPr>
+    </w:lvl>
+  </w:abstractNum>
+  <w:abstractNum w:abstractNumId="5" w15:restartNumberingAfterBreak="0">
     <w:nsid w:val="336B4D75"/>
     <w:multiLevelType w:val="multilevel"/>
     <w:tmpl w:val="9E686FFC"/>
@@ -12133,7 +12848,7 @@
       </w:pPr>
     </w:lvl>
   </w:abstractNum>
-  <w:abstractNum w:abstractNumId="5" w15:restartNumberingAfterBreak="0">
+  <w:abstractNum w:abstractNumId="6" w15:restartNumberingAfterBreak="0">
     <w:nsid w:val="37E104D8"/>
     <w:multiLevelType w:val="multilevel"/>
     <w:tmpl w:val="E0EC4E2A"/>
@@ -12246,7 +12961,7 @@
       </w:pPr>
     </w:lvl>
   </w:abstractNum>
-  <w:abstractNum w:abstractNumId="6" w15:restartNumberingAfterBreak="0">
+  <w:abstractNum w:abstractNumId="7" w15:restartNumberingAfterBreak="0">
     <w:nsid w:val="3CC81602"/>
     <w:multiLevelType w:val="multilevel"/>
     <w:tmpl w:val="08C017A8"/>
@@ -12362,7 +13077,7 @@
       </w:pPr>
     </w:lvl>
   </w:abstractNum>
-  <w:abstractNum w:abstractNumId="7" w15:restartNumberingAfterBreak="0">
+  <w:abstractNum w:abstractNumId="8" w15:restartNumberingAfterBreak="0">
     <w:nsid w:val="3ECD7F29"/>
     <w:multiLevelType w:val="multilevel"/>
     <w:tmpl w:val="1C821C94"/>
@@ -12511,7 +13226,7 @@
       </w:rPr>
     </w:lvl>
   </w:abstractNum>
-  <w:abstractNum w:abstractNumId="8" w15:restartNumberingAfterBreak="0">
+  <w:abstractNum w:abstractNumId="9" w15:restartNumberingAfterBreak="0">
     <w:nsid w:val="4BA54D40"/>
     <w:multiLevelType w:val="multilevel"/>
     <w:tmpl w:val="C542ECFC"/>
@@ -12660,7 +13375,7 @@
       </w:rPr>
     </w:lvl>
   </w:abstractNum>
-  <w:abstractNum w:abstractNumId="9" w15:restartNumberingAfterBreak="0">
+  <w:abstractNum w:abstractNumId="10" w15:restartNumberingAfterBreak="0">
     <w:nsid w:val="52C5126F"/>
     <w:multiLevelType w:val="hybridMultilevel"/>
     <w:tmpl w:val="BD4EC89C"/>
@@ -12773,7 +13488,7 @@
       </w:rPr>
     </w:lvl>
   </w:abstractNum>
-  <w:abstractNum w:abstractNumId="10" w15:restartNumberingAfterBreak="0">
+  <w:abstractNum w:abstractNumId="11" w15:restartNumberingAfterBreak="0">
     <w:nsid w:val="5499382A"/>
     <w:multiLevelType w:val="multilevel"/>
     <w:tmpl w:val="E45E82FC"/>
@@ -12922,7 +13637,7 @@
       </w:rPr>
     </w:lvl>
   </w:abstractNum>
-  <w:abstractNum w:abstractNumId="11" w15:restartNumberingAfterBreak="0">
+  <w:abstractNum w:abstractNumId="12" w15:restartNumberingAfterBreak="0">
     <w:nsid w:val="56E549DC"/>
     <w:multiLevelType w:val="multilevel"/>
     <w:tmpl w:val="6B9E00FA"/>
@@ -13071,7 +13786,156 @@
       </w:rPr>
     </w:lvl>
   </w:abstractNum>
-  <w:abstractNum w:abstractNumId="12" w15:restartNumberingAfterBreak="0">
+  <w:abstractNum w:abstractNumId="13" w15:restartNumberingAfterBreak="0">
+    <w:nsid w:val="5CDD4C4A"/>
+    <w:multiLevelType w:val="multilevel"/>
+    <w:tmpl w:val="CF8E0324"/>
+    <w:lvl w:ilvl="0">
+      <w:start w:val="1"/>
+      <w:numFmt w:val="bullet"/>
+      <w:lvlText w:val=""/>
+      <w:lvlJc w:val="left"/>
+      <w:pPr>
+        <w:tabs>
+          <w:tab w:val="num" w:pos="720"/>
+        </w:tabs>
+        <w:ind w:left="720" w:hanging="360"/>
+      </w:pPr>
+      <w:rPr>
+        <w:rFonts w:ascii="Symbol" w:hAnsi="Symbol" w:hint="default"/>
+        <w:sz w:val="20"/>
+      </w:rPr>
+    </w:lvl>
+    <w:lvl w:ilvl="1" w:tentative="1">
+      <w:start w:val="1"/>
+      <w:numFmt w:val="bullet"/>
+      <w:lvlText w:val="o"/>
+      <w:lvlJc w:val="left"/>
+      <w:pPr>
+        <w:tabs>
+          <w:tab w:val="num" w:pos="1440"/>
+        </w:tabs>
+        <w:ind w:left="1440" w:hanging="360"/>
+      </w:pPr>
+      <w:rPr>
+        <w:rFonts w:ascii="Courier New" w:hAnsi="Courier New" w:hint="default"/>
+        <w:sz w:val="20"/>
+      </w:rPr>
+    </w:lvl>
+    <w:lvl w:ilvl="2" w:tentative="1">
+      <w:start w:val="1"/>
+      <w:numFmt w:val="bullet"/>
+      <w:lvlText w:val=""/>
+      <w:lvlJc w:val="left"/>
+      <w:pPr>
+        <w:tabs>
+          <w:tab w:val="num" w:pos="2160"/>
+        </w:tabs>
+        <w:ind w:left="2160" w:hanging="360"/>
+      </w:pPr>
+      <w:rPr>
+        <w:rFonts w:ascii="Wingdings" w:hAnsi="Wingdings" w:hint="default"/>
+        <w:sz w:val="20"/>
+      </w:rPr>
+    </w:lvl>
+    <w:lvl w:ilvl="3" w:tentative="1">
+      <w:start w:val="1"/>
+      <w:numFmt w:val="bullet"/>
+      <w:lvlText w:val=""/>
+      <w:lvlJc w:val="left"/>
+      <w:pPr>
+        <w:tabs>
+          <w:tab w:val="num" w:pos="2880"/>
+        </w:tabs>
+        <w:ind w:left="2880" w:hanging="360"/>
+      </w:pPr>
+      <w:rPr>
+        <w:rFonts w:ascii="Wingdings" w:hAnsi="Wingdings" w:hint="default"/>
+        <w:sz w:val="20"/>
+      </w:rPr>
+    </w:lvl>
+    <w:lvl w:ilvl="4" w:tentative="1">
+      <w:start w:val="1"/>
+      <w:numFmt w:val="bullet"/>
+      <w:lvlText w:val=""/>
+      <w:lvlJc w:val="left"/>
+      <w:pPr>
+        <w:tabs>
+          <w:tab w:val="num" w:pos="3600"/>
+        </w:tabs>
+        <w:ind w:left="3600" w:hanging="360"/>
+      </w:pPr>
+      <w:rPr>
+        <w:rFonts w:ascii="Wingdings" w:hAnsi="Wingdings" w:hint="default"/>
+        <w:sz w:val="20"/>
+      </w:rPr>
+    </w:lvl>
+    <w:lvl w:ilvl="5" w:tentative="1">
+      <w:start w:val="1"/>
+      <w:numFmt w:val="bullet"/>
+      <w:lvlText w:val=""/>
+      <w:lvlJc w:val="left"/>
+      <w:pPr>
+        <w:tabs>
+          <w:tab w:val="num" w:pos="4320"/>
+        </w:tabs>
+        <w:ind w:left="4320" w:hanging="360"/>
+      </w:pPr>
+      <w:rPr>
+        <w:rFonts w:ascii="Wingdings" w:hAnsi="Wingdings" w:hint="default"/>
+        <w:sz w:val="20"/>
+      </w:rPr>
+    </w:lvl>
+    <w:lvl w:ilvl="6" w:tentative="1">
+      <w:start w:val="1"/>
+      <w:numFmt w:val="bullet"/>
+      <w:lvlText w:val=""/>
+      <w:lvlJc w:val="left"/>
+      <w:pPr>
+        <w:tabs>
+          <w:tab w:val="num" w:pos="5040"/>
+        </w:tabs>
+        <w:ind w:left="5040" w:hanging="360"/>
+      </w:pPr>
+      <w:rPr>
+        <w:rFonts w:ascii="Wingdings" w:hAnsi="Wingdings" w:hint="default"/>
+        <w:sz w:val="20"/>
+      </w:rPr>
+    </w:lvl>
+    <w:lvl w:ilvl="7" w:tentative="1">
+      <w:start w:val="1"/>
+      <w:numFmt w:val="bullet"/>
+      <w:lvlText w:val=""/>
+      <w:lvlJc w:val="left"/>
+      <w:pPr>
+        <w:tabs>
+          <w:tab w:val="num" w:pos="5760"/>
+        </w:tabs>
+        <w:ind w:left="5760" w:hanging="360"/>
+      </w:pPr>
+      <w:rPr>
+        <w:rFonts w:ascii="Wingdings" w:hAnsi="Wingdings" w:hint="default"/>
+        <w:sz w:val="20"/>
+      </w:rPr>
+    </w:lvl>
+    <w:lvl w:ilvl="8" w:tentative="1">
+      <w:start w:val="1"/>
+      <w:numFmt w:val="bullet"/>
+      <w:lvlText w:val=""/>
+      <w:lvlJc w:val="left"/>
+      <w:pPr>
+        <w:tabs>
+          <w:tab w:val="num" w:pos="6480"/>
+        </w:tabs>
+        <w:ind w:left="6480" w:hanging="360"/>
+      </w:pPr>
+      <w:rPr>
+        <w:rFonts w:ascii="Wingdings" w:hAnsi="Wingdings" w:hint="default"/>
+        <w:sz w:val="20"/>
+      </w:rPr>
+    </w:lvl>
+  </w:abstractNum>
+  <w:abstractNum w:abstractNumId="14" w15:restartNumberingAfterBreak="0">
     <w:nsid w:val="60CF31EB"/>
     <w:multiLevelType w:val="multilevel"/>
     <w:tmpl w:val="8BF6CD56"/>
@@ -13211,7 +14075,7 @@
       </w:rPr>
     </w:lvl>
   </w:abstractNum>
-  <w:abstractNum w:abstractNumId="13" w15:restartNumberingAfterBreak="0">
+  <w:abstractNum w:abstractNumId="15" w15:restartNumberingAfterBreak="0">
     <w:nsid w:val="66F51CE4"/>
     <w:multiLevelType w:val="multilevel"/>
     <w:tmpl w:val="39E094F8"/>
@@ -13360,7 +14224,7 @@
       </w:rPr>
     </w:lvl>
   </w:abstractNum>
-  <w:abstractNum w:abstractNumId="14" w15:restartNumberingAfterBreak="0">
+  <w:abstractNum w:abstractNumId="16" w15:restartNumberingAfterBreak="0">
     <w:nsid w:val="6D581294"/>
     <w:multiLevelType w:val="hybridMultilevel"/>
     <w:tmpl w:val="6F16178C"/>
@@ -13449,7 +14313,7 @@
       </w:pPr>
     </w:lvl>
   </w:abstractNum>
-  <w:abstractNum w:abstractNumId="15" w15:restartNumberingAfterBreak="0">
+  <w:abstractNum w:abstractNumId="17" w15:restartNumberingAfterBreak="0">
     <w:nsid w:val="75DC5CEA"/>
     <w:multiLevelType w:val="hybridMultilevel"/>
     <w:tmpl w:val="6B9CA6CA"/>
@@ -13562,7 +14426,7 @@
       </w:rPr>
     </w:lvl>
   </w:abstractNum>
-  <w:abstractNum w:abstractNumId="16" w15:restartNumberingAfterBreak="0">
+  <w:abstractNum w:abstractNumId="18" w15:restartNumberingAfterBreak="0">
     <w:nsid w:val="7FB636C4"/>
     <w:multiLevelType w:val="multilevel"/>
     <w:tmpl w:val="827A0172"/>
@@ -13679,7 +14543,7 @@
     </w:lvl>
   </w:abstractNum>
   <w:num w:numId="1">
-    <w:abstractNumId w:val="5"/>
+    <w:abstractNumId w:val="6"/>
   </w:num>
   <w:num w:numId="2">
     <w:abstractNumId w:val="1"/>
@@ -13691,43 +14555,49 @@
     <w:abstractNumId w:val="2"/>
   </w:num>
   <w:num w:numId="5">
-    <w:abstractNumId w:val="4"/>
+    <w:abstractNumId w:val="5"/>
   </w:num>
   <w:num w:numId="6">
-    <w:abstractNumId w:val="6"/>
+    <w:abstractNumId w:val="7"/>
   </w:num>
   <w:num w:numId="7">
-    <w:abstractNumId w:val="16"/>
+    <w:abstractNumId w:val="18"/>
   </w:num>
   <w:num w:numId="8">
+    <w:abstractNumId w:val="14"/>
+  </w:num>
+  <w:num w:numId="9">
+    <w:abstractNumId w:val="17"/>
+  </w:num>
+  <w:num w:numId="10">
+    <w:abstractNumId w:val="10"/>
+  </w:num>
+  <w:num w:numId="11">
     <w:abstractNumId w:val="12"/>
   </w:num>
-  <w:num w:numId="9">
+  <w:num w:numId="12">
     <w:abstractNumId w:val="15"/>
   </w:num>
-  <w:num w:numId="10">
+  <w:num w:numId="13">
+    <w:abstractNumId w:val="8"/>
+  </w:num>
+  <w:num w:numId="14">
+    <w:abstractNumId w:val="11"/>
+  </w:num>
+  <w:num w:numId="15">
     <w:abstractNumId w:val="9"/>
   </w:num>
-  <w:num w:numId="11">
-    <w:abstractNumId w:val="11"/>
-  </w:num>
-  <w:num w:numId="12">
-    <w:abstractNumId w:val="13"/>
-  </w:num>
-  <w:num w:numId="13">
-    <w:abstractNumId w:val="7"/>
-  </w:num>
-  <w:num w:numId="14">
-    <w:abstractNumId w:val="10"/>
-  </w:num>
-  <w:num w:numId="15">
-    <w:abstractNumId w:val="8"/>
-  </w:num>
   <w:num w:numId="16">
-    <w:abstractNumId w:val="14"/>
+    <w:abstractNumId w:val="16"/>
   </w:num>
   <w:num w:numId="17">
     <w:abstractNumId w:val="0"/>
+  </w:num>
+  <w:num w:numId="18">
+    <w:abstractNumId w:val="4"/>
+  </w:num>
+  <w:num w:numId="19">
+    <w:abstractNumId w:val="13"/>
   </w:num>
 </w:numbering>
 </file>
@@ -14130,7 +15000,7 @@
   <w:style w:type="paragraph" w:default="1" w:styleId="a">
     <w:name w:val="Normal"/>
     <w:qFormat/>
-    <w:rsid w:val="000E09E3"/>
+    <w:rsid w:val="003C248F"/>
     <w:pPr>
       <w:suppressAutoHyphens/>
       <w:spacing w:beforeAutospacing="1" w:after="0" w:afterAutospacing="1" w:line="276" w:lineRule="auto"/>
@@ -14191,7 +15061,6 @@
   <w:style w:type="character" w:default="1" w:styleId="a0">
     <w:name w:val="Default Paragraph Font"/>
     <w:uiPriority w:val="1"/>
-    <w:semiHidden/>
     <w:unhideWhenUsed/>
   </w:style>
   <w:style w:type="table" w:default="1" w:styleId="a1">

</xml_diff>